<commit_message>
docs and removed code smells
</commit_message>
<xml_diff>
--- a/docs/Research plan.docx
+++ b/docs/Research plan.docx
@@ -1,64 +1,78 @@
 
 <file path=word/document.xml><?xml version="1.0" encoding="utf-8"?>
-<w:document xmlns:wpc="http://schemas.microsoft.com/office/word/2010/wordprocessingCanvas" xmlns:cx="http://schemas.microsoft.com/office/drawing/2014/chartex" xmlns:cx1="http://schemas.microsoft.com/office/drawing/2015/9/8/chartex" xmlns:cx2="http://schemas.microsoft.com/office/drawing/2015/10/21/chartex" xmlns:cx3="http://schemas.microsoft.com/office/drawing/2016/5/9/chartex" xmlns:cx4="http://schemas.microsoft.com/office/drawing/2016/5/10/chartex" xmlns:cx5="http://schemas.microsoft.com/office/drawing/2016/5/11/chartex" xmlns:cx6="http://schemas.microsoft.com/office/drawing/2016/5/12/chartex" xmlns:cx7="http://schemas.microsoft.com/office/drawing/2016/5/13/chartex" xmlns:cx8="http://schemas.microsoft.com/office/drawing/2016/5/14/chartex" xmlns:mc="http://schemas.openxmlformats.org/markup-compatibility/2006" xmlns:aink="http://schemas.microsoft.com/office/drawing/2016/ink" xmlns:am3d="http://schemas.microsoft.com/office/drawing/2017/model3d" xmlns:o="urn:schemas-microsoft-com:office:office" xmlns:oel="http://schemas.microsoft.com/office/2019/extlst" xmlns:r="http://schemas.openxmlformats.org/officeDocument/2006/relationships" xmlns:m="http://schemas.openxmlformats.org/officeDocument/2006/math" xmlns:v="urn:schemas-microsoft-com:vml" xmlns:wp14="http://schemas.microsoft.com/office/word/2010/wordprocessingDrawing" xmlns:wp="http://schemas.openxmlformats.org/drawingml/2006/wordprocessingDrawing" xmlns:w10="urn:schemas-microsoft-com:office:word" xmlns:w="http://schemas.openxmlformats.org/wordprocessingml/2006/main" xmlns:w14="http://schemas.microsoft.com/office/word/2010/wordml" xmlns:w15="http://schemas.microsoft.com/office/word/2012/wordml" xmlns:w16cex="http://schemas.microsoft.com/office/word/2018/wordml/cex" xmlns:w16cid="http://schemas.microsoft.com/office/word/2016/wordml/cid" xmlns:w16="http://schemas.microsoft.com/office/word/2018/wordml" xmlns:w16sdtdh="http://schemas.microsoft.com/office/word/2020/wordml/sdtdatahash" xmlns:w16se="http://schemas.microsoft.com/office/word/2015/wordml/symex" xmlns:wpg="http://schemas.microsoft.com/office/word/2010/wordprocessingGroup" xmlns:wpi="http://schemas.microsoft.com/office/word/2010/wordprocessingInk" xmlns:wne="http://schemas.microsoft.com/office/word/2006/wordml" xmlns:wps="http://schemas.microsoft.com/office/word/2010/wordprocessingShape" mc:Ignorable="w14 w15 w16se w16cid w16 w16cex w16sdtdh wp14">
+<w:document xmlns:o="urn:schemas-microsoft-com:office:office" xmlns:r="http://schemas.openxmlformats.org/officeDocument/2006/relationships" xmlns:v="urn:schemas-microsoft-com:vml" xmlns:w="http://schemas.openxmlformats.org/wordprocessingml/2006/main" xmlns:w10="urn:schemas-microsoft-com:office:word" xmlns:wp="http://schemas.openxmlformats.org/drawingml/2006/wordprocessingDrawing" xmlns:wps="http://schemas.microsoft.com/office/word/2010/wordprocessingShape" xmlns:wpg="http://schemas.microsoft.com/office/word/2010/wordprocessingGroup" xmlns:mc="http://schemas.openxmlformats.org/markup-compatibility/2006" xmlns:wp14="http://schemas.microsoft.com/office/word/2010/wordprocessingDrawing" xmlns:w14="http://schemas.microsoft.com/office/word/2010/wordml" xmlns:w15="http://schemas.microsoft.com/office/word/2012/wordml" mc:Ignorable="w14 wp14 w15">
   <w:body>
     <w:tbl>
       <w:tblPr>
-        <w:tblW w:w="0" w:type="auto"/>
+        <w:tblW w:w="10632" w:type="dxa"/>
+        <w:jc w:val="left"/>
+        <w:tblInd w:w="0" w:type="dxa"/>
         <w:tblLayout w:type="fixed"/>
-        <w:tblLook w:val="0600" w:firstRow="0" w:lastRow="0" w:firstColumn="0" w:lastColumn="0" w:noHBand="1" w:noVBand="1"/>
+        <w:tblCellMar>
+          <w:top w:w="0" w:type="dxa"/>
+          <w:left w:w="108" w:type="dxa"/>
+          <w:bottom w:w="0" w:type="dxa"/>
+          <w:right w:w="108" w:type="dxa"/>
+        </w:tblCellMar>
+        <w:tblLook w:val="0600" w:noHBand="1" w:noVBand="1" w:firstColumn="0" w:lastRow="0" w:lastColumn="0" w:firstRow="0"/>
       </w:tblPr>
       <w:tblGrid>
-        <w:gridCol w:w="5395"/>
+        <w:gridCol w:w="5394"/>
         <w:gridCol w:w="5237"/>
       </w:tblGrid>
       <w:tr>
+        <w:trPr/>
         <w:tc>
           <w:tcPr>
-            <w:tcW w:w="5395" w:type="dxa"/>
+            <w:tcW w:w="5394" w:type="dxa"/>
+            <w:tcBorders/>
           </w:tcPr>
           <w:p>
             <w:pPr>
               <w:pStyle w:val="Grafischanker"/>
-              <w:rPr>
-                <w:noProof/>
-              </w:rPr>
+              <w:widowControl w:val="false"/>
+              <w:rPr/>
             </w:pPr>
+            <w:r>
+              <w:rPr/>
+            </w:r>
           </w:p>
         </w:tc>
         <w:tc>
           <w:tcPr>
             <w:tcW w:w="5237" w:type="dxa"/>
+            <w:tcBorders/>
           </w:tcPr>
           <w:p>
             <w:pPr>
               <w:pStyle w:val="Grafischanker"/>
-              <w:rPr>
-                <w:noProof/>
-              </w:rPr>
+              <w:widowControl w:val="false"/>
+              <w:rPr/>
             </w:pPr>
+            <w:r>
+              <w:rPr/>
+            </w:r>
           </w:p>
         </w:tc>
       </w:tr>
       <w:tr>
         <w:trPr>
-          <w:trHeight w:val="2719"/>
+          <w:trHeight w:val="2719" w:hRule="atLeast"/>
         </w:trPr>
         <w:tc>
           <w:tcPr>
-            <w:tcW w:w="5395" w:type="dxa"/>
+            <w:tcW w:w="5394" w:type="dxa"/>
+            <w:tcBorders/>
           </w:tcPr>
           <w:p>
             <w:pPr>
-              <w:pStyle w:val="Kop1"/>
-              <w:rPr>
-                <w:noProof/>
-              </w:rPr>
+              <w:pStyle w:val="Heading1"/>
+              <w:widowControl w:val="false"/>
+              <w:spacing w:before="240" w:after="0"/>
+              <w:rPr/>
             </w:pPr>
             <w:r>
-              <w:rPr>
-                <w:noProof/>
-              </w:rPr>
+              <w:rPr/>
               <w:t>Research plan</w:t>
             </w:r>
           </w:p>
@@ -66,39 +80,41 @@
         <w:tc>
           <w:tcPr>
             <w:tcW w:w="5237" w:type="dxa"/>
+            <w:tcBorders/>
           </w:tcPr>
           <w:p>
             <w:pPr>
-              <w:rPr>
-                <w:noProof/>
-              </w:rPr>
+              <w:pStyle w:val="Normal"/>
+              <w:widowControl w:val="false"/>
+              <w:rPr/>
             </w:pPr>
+            <w:r>
+              <w:rPr/>
+            </w:r>
           </w:p>
         </w:tc>
       </w:tr>
       <w:tr>
         <w:trPr>
-          <w:trHeight w:val="8865"/>
+          <w:trHeight w:val="8865" w:hRule="atLeast"/>
         </w:trPr>
         <w:tc>
           <w:tcPr>
-            <w:tcW w:w="5395" w:type="dxa"/>
+            <w:tcW w:w="5394" w:type="dxa"/>
+            <w:tcBorders/>
           </w:tcPr>
           <w:p>
             <w:pPr>
-              <w:rPr>
-                <w:noProof/>
-              </w:rPr>
+              <w:pStyle w:val="Normal"/>
+              <w:widowControl w:val="false"/>
+              <w:rPr/>
             </w:pPr>
             <w:r>
-              <w:rPr>
-                <w:noProof/>
-                <w:lang w:bidi="nl-NL"/>
-              </w:rPr>
+              <w:rPr/>
               <mc:AlternateContent>
                 <mc:Choice Requires="wpg">
                   <w:drawing>
-                    <wp:anchor distT="0" distB="0" distL="114300" distR="114300" simplePos="0" relativeHeight="251659264" behindDoc="1" locked="0" layoutInCell="1" allowOverlap="1" wp14:anchorId="15F6D596" wp14:editId="396CA72C">
+                    <wp:anchor behindDoc="1" distT="1270" distB="0" distL="635" distR="0" simplePos="0" locked="0" layoutInCell="1" allowOverlap="1" relativeHeight="2" wp14:anchorId="15F6D596">
                       <wp:simplePos x="0" y="0"/>
                       <wp:positionH relativeFrom="margin">
                         <wp:posOffset>-449580</wp:posOffset>
@@ -107,19 +123,9 @@
                         <wp:posOffset>-2246630</wp:posOffset>
                       </wp:positionV>
                       <wp:extent cx="7772400" cy="10687050"/>
-                      <wp:effectExtent l="0" t="0" r="0" b="0"/>
+                      <wp:effectExtent l="635" t="1270" r="0" b="0"/>
                       <wp:wrapNone/>
-                      <wp:docPr id="2" name="Groep 1">
-                        <a:extLst xmlns:a="http://schemas.openxmlformats.org/drawingml/2006/main">
-                          <a:ext uri="{FF2B5EF4-FFF2-40B4-BE49-F238E27FC236}">
-                            <a16:creationId xmlns:a16="http://schemas.microsoft.com/office/drawing/2014/main" id="{405C8564-9AA1-3741-A518-06A1556F88BC}"/>
-                          </a:ext>
-                          <a:ext uri="{C183D7F6-B498-43B3-948B-1728B52AA6E4}">
-                            <adec:decorative xmlns:adec="http://schemas.microsoft.com/office/drawing/2017/decorative" val="1"/>
-                          </a:ext>
-                        </a:extLst>
-                      </wp:docPr>
-                      <wp:cNvGraphicFramePr/>
+                      <wp:docPr id="1" name="Groep 1"/>
                       <a:graphic xmlns:a="http://schemas.openxmlformats.org/drawingml/2006/main">
                         <a:graphicData uri="http://schemas.microsoft.com/office/word/2010/wordprocessingGroup">
                           <wpg:wgp>
@@ -127,40 +133,31 @@
                             <wpg:grpSpPr>
                               <a:xfrm>
                                 <a:off x="0" y="0"/>
-                                <a:ext cx="7772400" cy="10687050"/>
+                                <a:ext cx="7772400" cy="10686960"/>
                                 <a:chOff x="0" y="0"/>
-                                <a:chExt cx="7771132" cy="10053322"/>
+                                <a:chExt cx="7772400" cy="10686960"/>
                               </a:xfrm>
                             </wpg:grpSpPr>
                             <wps:wsp>
-                              <wps:cNvPr id="3" name="Vorm"/>
+                              <wps:cNvPr id="2" name="Vorm"/>
                               <wps:cNvSpPr/>
                               <wps:spPr>
                                 <a:xfrm>
-                                  <a:off x="0" y="2552701"/>
-                                  <a:ext cx="5845812" cy="7500621"/>
+                                  <a:off x="0" y="2713320"/>
+                                  <a:ext cx="5847120" cy="7973640"/>
                                 </a:xfrm>
                                 <a:custGeom>
                                   <a:avLst/>
-                                  <a:gdLst/>
+                                  <a:gdLst>
+                                    <a:gd name="textAreaLeft" fmla="*/ 0 w 3314880"/>
+                                    <a:gd name="textAreaRight" fmla="*/ 3315600 w 3314880"/>
+                                    <a:gd name="textAreaTop" fmla="*/ 0 h 4520520"/>
+                                    <a:gd name="textAreaBottom" fmla="*/ 4521240 h 4520520"/>
+                                  </a:gdLst>
                                   <a:ahLst/>
-                                  <a:cxnLst>
-                                    <a:cxn ang="0">
-                                      <a:pos x="wd2" y="hd2"/>
-                                    </a:cxn>
-                                    <a:cxn ang="5400000">
-                                      <a:pos x="wd2" y="hd2"/>
-                                    </a:cxn>
-                                    <a:cxn ang="10800000">
-                                      <a:pos x="wd2" y="hd2"/>
-                                    </a:cxn>
-                                    <a:cxn ang="16200000">
-                                      <a:pos x="wd2" y="hd2"/>
-                                    </a:cxn>
-                                  </a:cxnLst>
-                                  <a:rect l="0" t="0" r="r" b="b"/>
+                                  <a:rect l="textAreaLeft" t="textAreaTop" r="textAreaRight" b="textAreaBottom"/>
                                   <a:pathLst>
-                                    <a:path w="21600" h="21600" extrusionOk="0">
+                                    <a:path w="21600" h="21600">
                                       <a:moveTo>
                                         <a:pt x="0" y="10687"/>
                                       </a:moveTo>
@@ -186,40 +183,37 @@
                                   </a:schemeClr>
                                 </a:solidFill>
                                 <a:ln w="12700">
-                                  <a:miter lim="400000"/>
+                                  <a:noFill/>
                                 </a:ln>
                               </wps:spPr>
-                              <wps:bodyPr lIns="38100" tIns="38100" rIns="38100" bIns="38100" anchor="ctr"/>
+                              <wps:style>
+                                <a:lnRef idx="0"/>
+                                <a:fillRef idx="0"/>
+                                <a:effectRef idx="0"/>
+                                <a:fontRef idx="minor"/>
+                              </wps:style>
+                              <wps:bodyPr/>
                             </wps:wsp>
                             <wps:wsp>
-                              <wps:cNvPr id="4" name="Driehoek"/>
+                              <wps:cNvPr id="3" name="Driehoek"/>
                               <wps:cNvSpPr/>
                               <wps:spPr>
                                 <a:xfrm>
-                                  <a:off x="0" y="2044700"/>
-                                  <a:ext cx="3907791" cy="7816851"/>
+                                  <a:off x="0" y="2173680"/>
+                                  <a:ext cx="3908520" cy="8309520"/>
                                 </a:xfrm>
                                 <a:custGeom>
                                   <a:avLst/>
-                                  <a:gdLst/>
+                                  <a:gdLst>
+                                    <a:gd name="textAreaLeft" fmla="*/ 0 w 2215800"/>
+                                    <a:gd name="textAreaRight" fmla="*/ 2216520 w 2215800"/>
+                                    <a:gd name="textAreaTop" fmla="*/ 0 h 4710960"/>
+                                    <a:gd name="textAreaBottom" fmla="*/ 4711680 h 4710960"/>
+                                  </a:gdLst>
                                   <a:ahLst/>
-                                  <a:cxnLst>
-                                    <a:cxn ang="0">
-                                      <a:pos x="wd2" y="hd2"/>
-                                    </a:cxn>
-                                    <a:cxn ang="5400000">
-                                      <a:pos x="wd2" y="hd2"/>
-                                    </a:cxn>
-                                    <a:cxn ang="10800000">
-                                      <a:pos x="wd2" y="hd2"/>
-                                    </a:cxn>
-                                    <a:cxn ang="16200000">
-                                      <a:pos x="wd2" y="hd2"/>
-                                    </a:cxn>
-                                  </a:cxnLst>
-                                  <a:rect l="0" t="0" r="r" b="b"/>
+                                  <a:rect l="textAreaLeft" t="textAreaTop" r="textAreaRight" b="textAreaBottom"/>
                                   <a:pathLst>
-                                    <a:path w="21600" h="21600" extrusionOk="0">
+                                    <a:path w="21600" h="21600">
                                       <a:moveTo>
                                         <a:pt x="0" y="21600"/>
                                       </a:moveTo>
@@ -237,40 +231,37 @@
                                   <a:schemeClr val="accent2"/>
                                 </a:solidFill>
                                 <a:ln w="12700">
-                                  <a:miter lim="400000"/>
+                                  <a:noFill/>
                                 </a:ln>
                               </wps:spPr>
-                              <wps:bodyPr lIns="38100" tIns="38100" rIns="38100" bIns="38100" anchor="ctr"/>
+                              <wps:style>
+                                <a:lnRef idx="0"/>
+                                <a:fillRef idx="0"/>
+                                <a:effectRef idx="0"/>
+                                <a:fontRef idx="minor"/>
+                              </wps:style>
+                              <wps:bodyPr/>
                             </wps:wsp>
                             <wps:wsp>
-                              <wps:cNvPr id="5" name="Vorm"/>
+                              <wps:cNvPr id="4" name="Vorm"/>
                               <wps:cNvSpPr/>
                               <wps:spPr>
                                 <a:xfrm>
                                   <a:off x="0" y="0"/>
-                                  <a:ext cx="7771132" cy="9039861"/>
+                                  <a:ext cx="7772400" cy="9609480"/>
                                 </a:xfrm>
                                 <a:custGeom>
                                   <a:avLst/>
-                                  <a:gdLst/>
+                                  <a:gdLst>
+                                    <a:gd name="textAreaLeft" fmla="*/ 0 w 4406400"/>
+                                    <a:gd name="textAreaRight" fmla="*/ 4407120 w 4406400"/>
+                                    <a:gd name="textAreaTop" fmla="*/ 0 h 5447880"/>
+                                    <a:gd name="textAreaBottom" fmla="*/ 5448600 h 5447880"/>
+                                  </a:gdLst>
                                   <a:ahLst/>
-                                  <a:cxnLst>
-                                    <a:cxn ang="0">
-                                      <a:pos x="wd2" y="hd2"/>
-                                    </a:cxn>
-                                    <a:cxn ang="5400000">
-                                      <a:pos x="wd2" y="hd2"/>
-                                    </a:cxn>
-                                    <a:cxn ang="10800000">
-                                      <a:pos x="wd2" y="hd2"/>
-                                    </a:cxn>
-                                    <a:cxn ang="16200000">
-                                      <a:pos x="wd2" y="hd2"/>
-                                    </a:cxn>
-                                  </a:cxnLst>
-                                  <a:rect l="0" t="0" r="r" b="b"/>
+                                  <a:rect l="textAreaLeft" t="textAreaTop" r="textAreaRight" b="textAreaBottom"/>
                                   <a:pathLst>
-                                    <a:path w="21600" h="21600" extrusionOk="0">
+                                    <a:path w="21600" h="21600">
                                       <a:moveTo>
                                         <a:pt x="0" y="14678"/>
                                       </a:moveTo>
@@ -294,40 +285,26 @@
                                   <a:schemeClr val="accent1"/>
                                 </a:solidFill>
                                 <a:ln w="12700">
-                                  <a:miter lim="400000"/>
+                                  <a:noFill/>
                                 </a:ln>
                               </wps:spPr>
-                              <wps:bodyPr lIns="38100" tIns="38100" rIns="38100" bIns="38100" anchor="ctr"/>
+                              <wps:style>
+                                <a:lnRef idx="0"/>
+                                <a:fillRef idx="0"/>
+                                <a:effectRef idx="0"/>
+                                <a:fontRef idx="minor"/>
+                              </wps:style>
+                              <wps:bodyPr/>
                             </wps:wsp>
                           </wpg:wgp>
                         </a:graphicData>
                       </a:graphic>
-                      <wp14:sizeRelH relativeFrom="margin">
-                        <wp14:pctWidth>0</wp14:pctWidth>
-                      </wp14:sizeRelH>
-                      <wp14:sizeRelV relativeFrom="margin">
-                        <wp14:pctHeight>0</wp14:pctHeight>
-                      </wp14:sizeRelV>
                     </wp:anchor>
                   </w:drawing>
                 </mc:Choice>
                 <mc:Fallback>
                   <w:pict>
-                    <v:group w14:anchorId="74005B93" id="Groep 1" o:spid="_x0000_s1026" alt="&quot;&quot;" style="position:absolute;margin-left:-35.4pt;margin-top:-176.9pt;width:612pt;height:841.5pt;z-index:-251657216;mso-position-horizontal-relative:margin;mso-position-vertical-relative:page;mso-width-relative:margin;mso-height-relative:margin" coordsize="77711,100533" o:gfxdata="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">
-                      <v:shape id="Vorm" o:spid="_x0000_s1027" style="position:absolute;top:25527;width:58458;height:75006;visibility:visible;mso-wrap-style:square;v-text-anchor:middle" coordsize="21600,21600" o:gfxdata="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" path="m,10687l,21600r1769,l21600,6148,13712,,,10687xe" fillcolor="#d8d8d8 [2732]" stroked="f" strokeweight="1pt">
-                        <v:stroke miterlimit="4" joinstyle="miter"/>
-                        <v:path arrowok="t" o:extrusionok="f" o:connecttype="custom" o:connectlocs="2922906,3750311;2922906,3750311;2922906,3750311;2922906,3750311" o:connectangles="0,90,180,270"/>
-                      </v:shape>
-                      <v:shape id="Driehoek" o:spid="_x0000_s1028" style="position:absolute;top:20447;width:39077;height:78168;visibility:visible;mso-wrap-style:square;v-text-anchor:middle" coordsize="21600,21600" o:gfxdata="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" path="m,21600l21600,10802,,,,21600xe" fillcolor="#00c1c7 [3205]" stroked="f" strokeweight="1pt">
-                        <v:stroke miterlimit="4" joinstyle="miter"/>
-                        <v:path arrowok="t" o:extrusionok="f" o:connecttype="custom" o:connectlocs="1953896,3908426;1953896,3908426;1953896,3908426;1953896,3908426" o:connectangles="0,90,180,270"/>
-                      </v:shape>
-                      <v:shape id="Vorm" o:spid="_x0000_s1029" style="position:absolute;width:77711;height:90398;visibility:visible;mso-wrap-style:square;v-text-anchor:middle" coordsize="21600,21600" o:gfxdata="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" path="m,14678r,6922l21600,3032,21600,,17075,,,14678xe" fillcolor="#123869 [3204]" stroked="f" strokeweight="1pt">
-                        <v:stroke miterlimit="4" joinstyle="miter"/>
-                        <v:path arrowok="t" o:extrusionok="f" o:connecttype="custom" o:connectlocs="3885566,4519931;3885566,4519931;3885566,4519931;3885566,4519931" o:connectangles="0,90,180,270"/>
-                      </v:shape>
-                      <w10:wrap anchorx="margin" anchory="page"/>
-                    </v:group>
+                    <v:group id="shape_0" alt="Groep 1" style="position:absolute;margin-left:-35.4pt;margin-top:-176.9pt;width:612pt;height:841.5pt" coordorigin="-708,-3538" coordsize="12240,16830"/>
                   </w:pict>
                 </mc:Fallback>
               </mc:AlternateContent>
@@ -337,57 +314,70 @@
         <w:tc>
           <w:tcPr>
             <w:tcW w:w="5237" w:type="dxa"/>
+            <w:tcBorders/>
           </w:tcPr>
           <w:p>
             <w:pPr>
-              <w:rPr>
-                <w:noProof/>
-              </w:rPr>
+              <w:pStyle w:val="Normal"/>
+              <w:widowControl w:val="false"/>
+              <w:rPr/>
             </w:pPr>
+            <w:r>
+              <w:rPr/>
+            </w:r>
           </w:p>
         </w:tc>
       </w:tr>
       <w:tr>
         <w:trPr>
-          <w:trHeight w:val="1299"/>
+          <w:trHeight w:val="1299" w:hRule="atLeast"/>
         </w:trPr>
         <w:tc>
           <w:tcPr>
-            <w:tcW w:w="5395" w:type="dxa"/>
+            <w:tcW w:w="5394" w:type="dxa"/>
+            <w:tcBorders/>
           </w:tcPr>
           <w:p>
             <w:pPr>
-              <w:rPr>
-                <w:noProof/>
-              </w:rPr>
+              <w:pStyle w:val="Normal"/>
+              <w:widowControl w:val="false"/>
+              <w:rPr/>
             </w:pPr>
+            <w:r>
+              <w:rPr/>
+            </w:r>
           </w:p>
         </w:tc>
         <w:tc>
           <w:tcPr>
             <w:tcW w:w="5237" w:type="dxa"/>
+            <w:tcBorders/>
           </w:tcPr>
           <w:p>
             <w:pPr>
-              <w:pStyle w:val="Kop2"/>
+              <w:pStyle w:val="Heading2"/>
+              <w:widowControl w:val="false"/>
               <w:rPr>
                 <w:rFonts w:cs="Arial"/>
-                <w:noProof/>
-              </w:rPr>
-            </w:pPr>
-          </w:p>
-          <w:p>
-            <w:pPr>
-              <w:pStyle w:val="Kop2"/>
-              <w:rPr>
-                <w:rFonts w:cs="Arial"/>
-                <w:noProof/>
               </w:rPr>
             </w:pPr>
             <w:r>
               <w:rPr>
                 <w:rFonts w:cs="Arial"/>
-                <w:noProof/>
+              </w:rPr>
+            </w:r>
+          </w:p>
+          <w:p>
+            <w:pPr>
+              <w:pStyle w:val="Heading2"/>
+              <w:widowControl w:val="false"/>
+              <w:rPr>
+                <w:rFonts w:cs="Arial"/>
+              </w:rPr>
+            </w:pPr>
+            <w:r>
+              <w:rPr>
+                <w:rFonts w:cs="Arial"/>
               </w:rPr>
               <w:t>Fontys ICT</w:t>
             </w:r>
@@ -396,44 +386,47 @@
       </w:tr>
       <w:tr>
         <w:trPr>
-          <w:trHeight w:val="1402"/>
+          <w:trHeight w:val="1402" w:hRule="atLeast"/>
         </w:trPr>
         <w:tc>
           <w:tcPr>
-            <w:tcW w:w="5395" w:type="dxa"/>
+            <w:tcW w:w="5394" w:type="dxa"/>
+            <w:tcBorders/>
           </w:tcPr>
           <w:p>
             <w:pPr>
-              <w:rPr>
-                <w:noProof/>
-              </w:rPr>
+              <w:pStyle w:val="Normal"/>
+              <w:widowControl w:val="false"/>
+              <w:rPr/>
             </w:pPr>
+            <w:r>
+              <w:rPr/>
+            </w:r>
           </w:p>
         </w:tc>
         <w:tc>
           <w:tcPr>
             <w:tcW w:w="5237" w:type="dxa"/>
+            <w:tcBorders/>
           </w:tcPr>
           <w:p>
             <w:pPr>
-              <w:pStyle w:val="Kop2"/>
+              <w:pStyle w:val="Heading2"/>
+              <w:widowControl w:val="false"/>
               <w:rPr>
                 <w:rFonts w:cs="Arial"/>
-                <w:noProof/>
                 <w:lang w:bidi="nl-NL"/>
               </w:rPr>
             </w:pPr>
             <w:r>
               <w:rPr>
                 <w:rFonts w:cs="Arial"/>
-                <w:noProof/>
               </w:rPr>
               <w:t>Deren Serce</w:t>
             </w:r>
             <w:r>
               <w:rPr>
                 <w:rFonts w:cs="Arial"/>
-                <w:noProof/>
                 <w:lang w:bidi="nl-NL"/>
               </w:rPr>
               <w:t xml:space="preserve"> </w:t>
@@ -444,111 +437,138 @@
     </w:tbl>
     <w:p>
       <w:pPr>
-        <w:rPr>
-          <w:noProof/>
-        </w:rPr>
-      </w:pPr>
+        <w:pStyle w:val="Normal"/>
+        <w:rPr/>
+      </w:pPr>
+      <w:r>
+        <w:rPr/>
+      </w:r>
     </w:p>
     <w:tbl>
       <w:tblPr>
         <w:tblW w:w="10667" w:type="dxa"/>
-        <w:shd w:val="clear" w:color="auto" w:fill="EDF0F4" w:themeFill="accent3"/>
+        <w:jc w:val="left"/>
+        <w:tblInd w:w="0" w:type="dxa"/>
         <w:tblLayout w:type="fixed"/>
         <w:tblCellMar>
+          <w:top w:w="0" w:type="dxa"/>
           <w:left w:w="0" w:type="dxa"/>
+          <w:bottom w:w="0" w:type="dxa"/>
           <w:right w:w="0" w:type="dxa"/>
         </w:tblCellMar>
-        <w:tblLook w:val="0600" w:firstRow="0" w:lastRow="0" w:firstColumn="0" w:lastColumn="0" w:noHBand="1" w:noVBand="1"/>
+        <w:tblLook w:val="0600" w:noHBand="1" w:noVBand="1" w:firstColumn="0" w:lastRow="0" w:lastColumn="0" w:firstRow="0"/>
       </w:tblPr>
       <w:tblGrid>
-        <w:gridCol w:w="285"/>
-        <w:gridCol w:w="5049"/>
+        <w:gridCol w:w="283"/>
+        <w:gridCol w:w="5050"/>
         <w:gridCol w:w="4912"/>
         <w:gridCol w:w="421"/>
       </w:tblGrid>
       <w:tr>
         <w:trPr>
-          <w:trHeight w:val="441"/>
+          <w:trHeight w:val="441" w:hRule="atLeast"/>
         </w:trPr>
         <w:tc>
           <w:tcPr>
-            <w:tcW w:w="285" w:type="dxa"/>
-            <w:shd w:val="clear" w:color="auto" w:fill="EDF0F4" w:themeFill="accent3"/>
+            <w:tcW w:w="283" w:type="dxa"/>
+            <w:tcBorders/>
+            <w:shd w:color="auto" w:fill="EDF0F4" w:themeFill="accent3" w:val="clear"/>
           </w:tcPr>
           <w:p>
             <w:pPr>
-              <w:rPr>
-                <w:noProof/>
-              </w:rPr>
+              <w:pStyle w:val="Normal"/>
+              <w:widowControl w:val="false"/>
+              <w:rPr/>
             </w:pPr>
+            <w:r>
+              <w:rPr/>
+            </w:r>
           </w:p>
         </w:tc>
         <w:tc>
           <w:tcPr>
-            <w:tcW w:w="5049" w:type="dxa"/>
-            <w:shd w:val="clear" w:color="auto" w:fill="EDF0F4" w:themeFill="accent3"/>
+            <w:tcW w:w="5050" w:type="dxa"/>
+            <w:tcBorders/>
+            <w:shd w:color="auto" w:fill="EDF0F4" w:themeFill="accent3" w:val="clear"/>
           </w:tcPr>
           <w:p>
             <w:pPr>
-              <w:rPr>
-                <w:noProof/>
-              </w:rPr>
+              <w:pStyle w:val="Normal"/>
+              <w:widowControl w:val="false"/>
+              <w:rPr/>
             </w:pPr>
+            <w:r>
+              <w:rPr/>
+            </w:r>
           </w:p>
         </w:tc>
         <w:tc>
           <w:tcPr>
             <w:tcW w:w="4912" w:type="dxa"/>
-            <w:shd w:val="clear" w:color="auto" w:fill="EDF0F4" w:themeFill="accent3"/>
+            <w:tcBorders/>
+            <w:shd w:color="auto" w:fill="EDF0F4" w:themeFill="accent3" w:val="clear"/>
           </w:tcPr>
           <w:p>
             <w:pPr>
-              <w:rPr>
-                <w:noProof/>
-              </w:rPr>
+              <w:pStyle w:val="Normal"/>
+              <w:widowControl w:val="false"/>
+              <w:rPr/>
             </w:pPr>
+            <w:r>
+              <w:rPr/>
+            </w:r>
           </w:p>
         </w:tc>
         <w:tc>
           <w:tcPr>
             <w:tcW w:w="421" w:type="dxa"/>
-            <w:shd w:val="clear" w:color="auto" w:fill="EDF0F4" w:themeFill="accent3"/>
+            <w:tcBorders/>
+            <w:shd w:color="auto" w:fill="EDF0F4" w:themeFill="accent3" w:val="clear"/>
           </w:tcPr>
           <w:p>
             <w:pPr>
-              <w:rPr>
-                <w:noProof/>
-              </w:rPr>
+              <w:pStyle w:val="Normal"/>
+              <w:widowControl w:val="false"/>
+              <w:rPr/>
             </w:pPr>
+            <w:r>
+              <w:rPr/>
+            </w:r>
           </w:p>
         </w:tc>
       </w:tr>
       <w:tr>
         <w:trPr>
-          <w:trHeight w:val="14302"/>
+          <w:trHeight w:val="14302" w:hRule="atLeast"/>
         </w:trPr>
         <w:tc>
           <w:tcPr>
-            <w:tcW w:w="285" w:type="dxa"/>
-            <w:shd w:val="clear" w:color="auto" w:fill="EDF0F4" w:themeFill="accent3"/>
+            <w:tcW w:w="283" w:type="dxa"/>
+            <w:tcBorders/>
+            <w:shd w:color="auto" w:fill="EDF0F4" w:themeFill="accent3" w:val="clear"/>
           </w:tcPr>
           <w:p>
             <w:pPr>
-              <w:rPr>
-                <w:noProof/>
-              </w:rPr>
+              <w:pStyle w:val="Normal"/>
+              <w:widowControl w:val="false"/>
+              <w:rPr/>
             </w:pPr>
+            <w:r>
+              <w:rPr/>
+            </w:r>
           </w:p>
         </w:tc>
         <w:tc>
           <w:tcPr>
-            <w:tcW w:w="9961" w:type="dxa"/>
+            <w:tcW w:w="9962" w:type="dxa"/>
             <w:gridSpan w:val="2"/>
-            <w:shd w:val="clear" w:color="auto" w:fill="EDF0F4" w:themeFill="accent3"/>
+            <w:tcBorders/>
+            <w:shd w:color="auto" w:fill="EDF0F4" w:themeFill="accent3" w:val="clear"/>
           </w:tcPr>
           <w:p>
             <w:pPr>
-              <w:pStyle w:val="Kop3"/>
+              <w:pStyle w:val="Heading3"/>
+              <w:widowControl w:val="false"/>
               <w:rPr>
                 <w:lang w:val="en-US"/>
               </w:rPr>
@@ -562,7 +582,9 @@
           </w:p>
           <w:p>
             <w:pPr>
-              <w:spacing w:line="360" w:lineRule="auto"/>
+              <w:pStyle w:val="Normal"/>
+              <w:widowControl w:val="false"/>
+              <w:spacing w:lineRule="auto" w:line="360"/>
               <w:rPr>
                 <w:lang w:val="en-US"/>
               </w:rPr>
@@ -571,92 +593,14 @@
               <w:rPr>
                 <w:lang w:val="en-US"/>
               </w:rPr>
-              <w:t>The main topic of researching user engagement in online communities</w:t>
-            </w:r>
-            <w:r>
-              <w:rPr>
-                <w:lang w:val="en-US"/>
-              </w:rPr>
-              <w:t>”</w:t>
-            </w:r>
-            <w:r>
-              <w:rPr>
-                <w:lang w:val="en-US"/>
-              </w:rPr>
-              <w:t xml:space="preserve"> directly aligns with my project's focus. By exploring strategies to boost user engagement, I aim to enhance the appeal and functionality of my platform. Understanding what motivates users to participate and interact within online communities will help me tailor the platform to better suit their needs and preferences</w:t>
+              <w:t>The main topic of researching user engagement in online communities” directly aligns with my project's focus. By exploring strategies to boost user engagement, I aim to enhance the appeal and functionality of my platform. Understanding what motivates users to participate and interact within online communities will help me tailor the platform to better suit their needs and preferences</w:t>
             </w:r>
           </w:p>
           <w:p>
             <w:pPr>
-              <w:spacing w:line="360" w:lineRule="auto"/>
-              <w:rPr>
-                <w:lang w:val="en-US"/>
-              </w:rPr>
-            </w:pPr>
-          </w:p>
-          <w:p>
-            <w:pPr>
-              <w:spacing w:line="360" w:lineRule="auto"/>
-              <w:rPr>
-                <w:noProof/>
-                <w:lang w:val="en-US"/>
-              </w:rPr>
-            </w:pPr>
-            <w:r>
-              <w:rPr>
-                <w:noProof/>
-                <w:lang w:val="en-US"/>
-              </w:rPr>
-              <w:t xml:space="preserve">I chose the topic of enhancing user engagement and activity in online communities because it directly aligns with my project goals of creating a dynamic and interactive platform for music enthusiasts. Understanding the key factors influencing user engagement and exploring innovative strategies, including the potential </w:t>
-            </w:r>
-            <w:r>
-              <w:rPr>
-                <w:noProof/>
-                <w:lang w:val="en-US"/>
-              </w:rPr>
-              <w:t xml:space="preserve">role </w:t>
-            </w:r>
-            <w:r>
-              <w:rPr>
-                <w:noProof/>
-                <w:lang w:val="en-US"/>
-              </w:rPr>
-              <w:t>artificial intelligence</w:t>
-            </w:r>
-            <w:r>
-              <w:rPr>
-                <w:noProof/>
-                <w:lang w:val="en-US"/>
-              </w:rPr>
-              <w:t xml:space="preserve"> can have</w:t>
-            </w:r>
-            <w:r>
-              <w:rPr>
-                <w:noProof/>
-                <w:lang w:val="en-US"/>
-              </w:rPr>
-              <w:t>, will enable me to design a more compelling and user-centric experience</w:t>
-            </w:r>
-            <w:r>
-              <w:rPr>
-                <w:noProof/>
-                <w:lang w:val="en-US"/>
-              </w:rPr>
-              <w:t>.</w:t>
-            </w:r>
-          </w:p>
-          <w:p>
-            <w:pPr>
-              <w:spacing w:line="360" w:lineRule="auto"/>
-              <w:rPr>
-                <w:noProof/>
-                <w:lang w:val="en-US"/>
-              </w:rPr>
-            </w:pPr>
-          </w:p>
-          <w:p>
-            <w:pPr>
-              <w:spacing w:line="360" w:lineRule="auto"/>
+              <w:pStyle w:val="Normal"/>
+              <w:widowControl w:val="false"/>
+              <w:spacing w:lineRule="auto" w:line="360"/>
               <w:rPr>
                 <w:lang w:val="en-US"/>
               </w:rPr>
@@ -665,34 +609,75 @@
               <w:rPr>
                 <w:lang w:val="en-US"/>
               </w:rPr>
-              <w:t>In essence, this research serves as a vital guide for creating a</w:t>
             </w:r>
+          </w:p>
+          <w:p>
+            <w:pPr>
+              <w:pStyle w:val="Normal"/>
+              <w:widowControl w:val="false"/>
+              <w:spacing w:lineRule="auto" w:line="360"/>
+              <w:rPr>
+                <w:lang w:val="en-US"/>
+              </w:rPr>
+            </w:pPr>
             <w:r>
               <w:rPr>
                 <w:lang w:val="en-US"/>
               </w:rPr>
-              <w:t xml:space="preserve">n </w:t>
+              <w:t>I chose the topic of enhancing user engagement and activity in online communities because it directly aligns with my project goals of creating a dynamic and interactive platform for music enthusiasts. Understanding the key factors influencing user engagement and exploring innovative strategies, including the potential role artificial intelligence can have, will enable me to design a more compelling and user-centric experience.</w:t>
             </w:r>
+          </w:p>
+          <w:p>
+            <w:pPr>
+              <w:pStyle w:val="Normal"/>
+              <w:widowControl w:val="false"/>
+              <w:spacing w:lineRule="auto" w:line="360"/>
+              <w:rPr>
+                <w:lang w:val="en-US"/>
+              </w:rPr>
+            </w:pPr>
             <w:r>
               <w:rPr>
                 <w:lang w:val="en-US"/>
               </w:rPr>
-              <w:t>engaging online space where music enthusiasts can connect, share their passion, and discover new musical experiences.</w:t>
             </w:r>
           </w:p>
           <w:p>
             <w:pPr>
-              <w:spacing w:line="360" w:lineRule="auto"/>
+              <w:pStyle w:val="Normal"/>
+              <w:widowControl w:val="false"/>
+              <w:spacing w:lineRule="auto" w:line="360"/>
               <w:rPr>
-                <w:noProof/>
                 <w:lang w:val="en-US"/>
               </w:rPr>
             </w:pPr>
+            <w:r>
+              <w:rPr>
+                <w:lang w:val="en-US"/>
+              </w:rPr>
+              <w:t>In essence, this research serves as a vital guide for creating an engaging online space where music enthusiasts can connect, share their passion, and discover new musical experiences.</w:t>
+            </w:r>
           </w:p>
           <w:p>
             <w:pPr>
-              <w:pStyle w:val="Kop3"/>
-              <w:spacing w:line="360" w:lineRule="auto"/>
+              <w:pStyle w:val="Normal"/>
+              <w:widowControl w:val="false"/>
+              <w:spacing w:lineRule="auto" w:line="360"/>
+              <w:rPr>
+                <w:lang w:val="en-US"/>
+              </w:rPr>
+            </w:pPr>
+            <w:r>
+              <w:rPr>
+                <w:lang w:val="en-US"/>
+              </w:rPr>
+            </w:r>
+          </w:p>
+          <w:p>
+            <w:pPr>
+              <w:pStyle w:val="Heading3"/>
+              <w:widowControl w:val="false"/>
+              <w:spacing w:lineRule="auto" w:line="360"/>
               <w:rPr>
                 <w:lang w:val="en-US"/>
               </w:rPr>
@@ -706,7 +691,9 @@
           </w:p>
           <w:p>
             <w:pPr>
-              <w:spacing w:line="360" w:lineRule="auto"/>
+              <w:pStyle w:val="Normal"/>
+              <w:widowControl w:val="false"/>
+              <w:spacing w:lineRule="auto" w:line="360"/>
               <w:rPr>
                 <w:lang w:val="en-US"/>
               </w:rPr>
@@ -721,18 +708,14 @@
               <w:rPr>
                 <w:lang w:val="en-US"/>
               </w:rPr>
-              <w:t>What strategies can be employed to effectively enhance user engagement and activity in online music communities?</w:t>
-            </w:r>
-            <w:r>
-              <w:rPr>
-                <w:lang w:val="en-US"/>
-              </w:rPr>
-              <w:t>”</w:t>
+              <w:t>What strategies can be employed to effectively enhance user engagement and activity in online music communities?”</w:t>
             </w:r>
           </w:p>
           <w:p>
             <w:pPr>
-              <w:spacing w:line="360" w:lineRule="auto"/>
+              <w:pStyle w:val="Normal"/>
+              <w:widowControl w:val="false"/>
+              <w:spacing w:lineRule="auto" w:line="360"/>
               <w:rPr>
                 <w:lang w:val="en-US"/>
               </w:rPr>
@@ -746,8 +729,9 @@
           </w:p>
           <w:p>
             <w:pPr>
-              <w:pStyle w:val="Kop3"/>
-              <w:spacing w:line="360" w:lineRule="auto"/>
+              <w:pStyle w:val="Heading3"/>
+              <w:widowControl w:val="false"/>
+              <w:spacing w:lineRule="auto" w:line="360"/>
               <w:rPr>
                 <w:lang w:val="en-US"/>
               </w:rPr>
@@ -761,12 +745,13 @@
           </w:p>
           <w:p>
             <w:pPr>
-              <w:pStyle w:val="Lijstalinea"/>
+              <w:pStyle w:val="ListParagraph"/>
+              <w:widowControl w:val="false"/>
               <w:numPr>
                 <w:ilvl w:val="0"/>
-                <w:numId w:val="2"/>
+                <w:numId w:val="1"/>
               </w:numPr>
-              <w:spacing w:line="360" w:lineRule="auto"/>
+              <w:spacing w:lineRule="auto" w:line="360"/>
               <w:rPr>
                 <w:lang w:val="en-US"/>
               </w:rPr>
@@ -781,23 +766,18 @@
               <w:rPr>
                 <w:lang w:val="en-US"/>
               </w:rPr>
-              <w:t>What are the key factors influencing user engagement within online music communities?</w:t>
-            </w:r>
-            <w:r>
-              <w:rPr>
-                <w:lang w:val="en-US"/>
-              </w:rPr>
-              <w:t>”</w:t>
+              <w:t>What are the key factors influencing user engagement within online music communities?”</w:t>
             </w:r>
           </w:p>
           <w:p>
             <w:pPr>
-              <w:pStyle w:val="Lijstalinea"/>
+              <w:pStyle w:val="ListParagraph"/>
+              <w:widowControl w:val="false"/>
               <w:numPr>
                 <w:ilvl w:val="0"/>
-                <w:numId w:val="2"/>
+                <w:numId w:val="1"/>
               </w:numPr>
-              <w:spacing w:line="360" w:lineRule="auto"/>
+              <w:spacing w:lineRule="auto" w:line="360"/>
               <w:rPr>
                 <w:lang w:val="en-US"/>
               </w:rPr>
@@ -812,23 +792,18 @@
               <w:rPr>
                 <w:lang w:val="en-US"/>
               </w:rPr>
-              <w:t>How can artificial intelligence assist in identifying and recommending key factors to enhance user engagement?</w:t>
-            </w:r>
-            <w:r>
-              <w:rPr>
-                <w:lang w:val="en-US"/>
-              </w:rPr>
-              <w:t>”</w:t>
+              <w:t>How can artificial intelligence assist in identifying and recommending key factors to enhance user engagement?”</w:t>
             </w:r>
           </w:p>
           <w:p>
             <w:pPr>
-              <w:pStyle w:val="Lijstalinea"/>
+              <w:pStyle w:val="ListParagraph"/>
+              <w:widowControl w:val="false"/>
               <w:numPr>
                 <w:ilvl w:val="0"/>
-                <w:numId w:val="2"/>
+                <w:numId w:val="1"/>
               </w:numPr>
-              <w:spacing w:line="360" w:lineRule="auto"/>
+              <w:spacing w:lineRule="auto" w:line="360"/>
               <w:rPr>
                 <w:lang w:val="en-US"/>
               </w:rPr>
@@ -843,82 +818,80 @@
               <w:rPr>
                 <w:lang w:val="en-US"/>
               </w:rPr>
-              <w:t>What are the most effective community management techniques for fostering sustained user activity and participation in online music communities?</w:t>
-            </w:r>
-            <w:r>
-              <w:rPr>
-                <w:lang w:val="en-US"/>
-              </w:rPr>
-              <w:t>”</w:t>
+              <w:t>What are the most effective community management techniques for fostering sustained user activity and participation in online music communities?”</w:t>
             </w:r>
           </w:p>
         </w:tc>
         <w:tc>
           <w:tcPr>
             <w:tcW w:w="421" w:type="dxa"/>
-            <w:shd w:val="clear" w:color="auto" w:fill="EDF0F4" w:themeFill="accent3"/>
+            <w:tcBorders/>
+            <w:shd w:color="auto" w:fill="EDF0F4" w:themeFill="accent3" w:val="clear"/>
           </w:tcPr>
           <w:p>
             <w:pPr>
+              <w:pStyle w:val="Normal"/>
+              <w:widowControl w:val="false"/>
               <w:rPr>
-                <w:noProof/>
                 <w:lang w:val="en-US"/>
               </w:rPr>
             </w:pPr>
+            <w:r>
+              <w:rPr>
+                <w:lang w:val="en-US"/>
+              </w:rPr>
+            </w:r>
           </w:p>
         </w:tc>
       </w:tr>
     </w:tbl>
     <w:p>
       <w:pPr>
+        <w:pStyle w:val="Normal"/>
         <w:rPr>
-          <w:noProof/>
           <w:lang w:val="en-US"/>
         </w:rPr>
       </w:pPr>
+      <w:r>
+        <w:rPr>
+          <w:lang w:val="en-US"/>
+        </w:rPr>
+      </w:r>
     </w:p>
     <w:p>
       <w:pPr>
+        <w:pStyle w:val="Normal"/>
         <w:rPr>
-          <w:noProof/>
           <w:lang w:val="en-US"/>
         </w:rPr>
       </w:pPr>
+      <w:r>
+        <w:rPr>
+          <w:lang w:val="en-US"/>
+        </w:rPr>
+      </w:r>
     </w:p>
     <w:p>
       <w:pPr>
-        <w:pStyle w:val="Kop3"/>
-        <w:rPr>
-          <w:noProof/>
-        </w:rPr>
+        <w:pStyle w:val="Heading3"/>
+        <w:rPr/>
       </w:pPr>
       <w:r>
-        <w:rPr>
-          <w:noProof/>
-          <w:lang w:bidi="nl-NL"/>
-        </w:rPr>
         <mc:AlternateContent>
           <mc:Choice Requires="wps">
             <w:drawing>
-              <wp:anchor distT="0" distB="0" distL="114300" distR="114300" simplePos="0" relativeHeight="251661312" behindDoc="1" locked="0" layoutInCell="1" allowOverlap="1" wp14:anchorId="64AEF7EF" wp14:editId="276A8B5B">
+              <wp:anchor behindDoc="1" distT="0" distB="0" distL="0" distR="1270" simplePos="0" locked="0" layoutInCell="1" allowOverlap="1" relativeHeight="3" wp14:anchorId="64AEF7EF">
                 <wp:simplePos x="0" y="0"/>
                 <wp:positionH relativeFrom="column">
-                  <wp:posOffset>-430964</wp:posOffset>
+                  <wp:posOffset>-431165</wp:posOffset>
                 </wp:positionH>
                 <wp:positionV relativeFrom="paragraph">
                   <wp:posOffset>-9522460</wp:posOffset>
                 </wp:positionV>
-                <wp:extent cx="7771130" cy="9572295"/>
+                <wp:extent cx="7771130" cy="9572625"/>
                 <wp:effectExtent l="0" t="0" r="1270" b="0"/>
                 <wp:wrapNone/>
-                <wp:docPr id="23" name="Vorm">
-                  <a:extLst xmlns:a="http://schemas.openxmlformats.org/drawingml/2006/main">
-                    <a:ext uri="{C183D7F6-B498-43B3-948B-1728B52AA6E4}">
-                      <adec:decorative xmlns:adec="http://schemas.microsoft.com/office/drawing/2017/decorative" val="1"/>
-                    </a:ext>
-                  </a:extLst>
-                </wp:docPr>
-                <wp:cNvGraphicFramePr/>
+                <wp:docPr id="5" name="Vorm"/>
                 <a:graphic xmlns:a="http://schemas.openxmlformats.org/drawingml/2006/main">
                   <a:graphicData uri="http://schemas.microsoft.com/office/word/2010/wordprocessingShape">
                     <wps:wsp>
@@ -926,29 +899,20 @@
                       <wps:spPr>
                         <a:xfrm>
                           <a:off x="0" y="0"/>
-                          <a:ext cx="7771130" cy="9572295"/>
+                          <a:ext cx="7770960" cy="9572760"/>
                         </a:xfrm>
                         <a:custGeom>
                           <a:avLst/>
-                          <a:gdLst/>
+                          <a:gdLst>
+                            <a:gd name="textAreaLeft" fmla="*/ 0 w 4405680"/>
+                            <a:gd name="textAreaRight" fmla="*/ 4406400 w 4405680"/>
+                            <a:gd name="textAreaTop" fmla="*/ 0 h 5427000"/>
+                            <a:gd name="textAreaBottom" fmla="*/ 5427720 h 5427000"/>
+                          </a:gdLst>
                           <a:ahLst/>
-                          <a:cxnLst>
-                            <a:cxn ang="0">
-                              <a:pos x="wd2" y="hd2"/>
-                            </a:cxn>
-                            <a:cxn ang="5400000">
-                              <a:pos x="wd2" y="hd2"/>
-                            </a:cxn>
-                            <a:cxn ang="10800000">
-                              <a:pos x="wd2" y="hd2"/>
-                            </a:cxn>
-                            <a:cxn ang="16200000">
-                              <a:pos x="wd2" y="hd2"/>
-                            </a:cxn>
-                          </a:cxnLst>
-                          <a:rect l="0" t="0" r="r" b="b"/>
+                          <a:rect l="textAreaLeft" t="textAreaTop" r="textAreaRight" b="textAreaBottom"/>
                           <a:pathLst>
-                            <a:path w="21600" h="21600" extrusionOk="0">
+                            <a:path w="21600" h="21600">
                               <a:moveTo>
                                 <a:pt x="0" y="14678"/>
                               </a:moveTo>
@@ -972,54 +936,51 @@
                           <a:schemeClr val="accent1"/>
                         </a:solidFill>
                         <a:ln w="12700">
-                          <a:miter lim="400000"/>
+                          <a:noFill/>
                         </a:ln>
                       </wps:spPr>
-                      <wps:bodyPr lIns="38100" tIns="38100" rIns="38100" bIns="38100" anchor="ctr"/>
+                      <wps:style>
+                        <a:lnRef idx="0"/>
+                        <a:fillRef idx="0"/>
+                        <a:effectRef idx="0"/>
+                        <a:fontRef idx="minor"/>
+                      </wps:style>
+                      <wps:bodyPr/>
                     </wps:wsp>
                   </a:graphicData>
                 </a:graphic>
-                <wp14:sizeRelV relativeFrom="margin">
-                  <wp14:pctHeight>0</wp14:pctHeight>
-                </wp14:sizeRelV>
               </wp:anchor>
             </w:drawing>
           </mc:Choice>
           <mc:Fallback>
-            <w:pict>
-              <v:shape w14:anchorId="550D7D5D" id="Vorm" o:spid="_x0000_s1026" alt="&quot;&quot;" style="position:absolute;margin-left:-33.95pt;margin-top:-749.8pt;width:611.9pt;height:753.7pt;z-index:-251655168;visibility:visible;mso-wrap-style:square;mso-height-percent:0;mso-wrap-distance-left:9pt;mso-wrap-distance-top:0;mso-wrap-distance-right:9pt;mso-wrap-distance-bottom:0;mso-position-horizontal:absolute;mso-position-horizontal-relative:text;mso-position-vertical:absolute;mso-position-vertical-relative:text;mso-height-percent:0;mso-height-relative:margin;v-text-anchor:middle" coordsize="21600,21600" o:gfxdata="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" path="m,14678r,6922l21600,3032,21600,,17075,,,14678xe" fillcolor="#123869 [3204]" stroked="f" strokeweight="1pt">
-                <v:stroke miterlimit="4" joinstyle="miter"/>
-                <v:path arrowok="t" o:extrusionok="f" o:connecttype="custom" o:connectlocs="3885565,4786148;3885565,4786148;3885565,4786148;3885565,4786148" o:connectangles="0,90,180,270"/>
-              </v:shape>
-            </w:pict>
+            <w:pict/>
           </mc:Fallback>
         </mc:AlternateContent>
       </w:r>
       <w:r>
-        <w:rPr>
-          <w:noProof/>
-        </w:rPr>
+        <w:rPr/>
         <w:t>Research methods</w:t>
       </w:r>
     </w:p>
     <w:p>
       <w:pPr>
-        <w:rPr>
-          <w:noProof/>
-        </w:rPr>
-      </w:pPr>
+        <w:pStyle w:val="Normal"/>
+        <w:rPr/>
+      </w:pPr>
+      <w:r>
+        <w:rPr/>
+      </w:r>
     </w:p>
     <w:p>
       <w:pPr>
-        <w:spacing w:line="360" w:lineRule="auto"/>
+        <w:pStyle w:val="Normal"/>
+        <w:spacing w:lineRule="auto" w:line="360"/>
         <w:rPr>
-          <w:noProof/>
           <w:lang w:val="en-US"/>
         </w:rPr>
       </w:pPr>
       <w:r>
         <w:rPr>
-          <w:noProof/>
           <w:lang w:val="en-US"/>
         </w:rPr>
         <w:t>To answer the questions I will use the Dot Framework.</w:t>
@@ -1027,24 +988,28 @@
     </w:p>
     <w:p>
       <w:pPr>
-        <w:spacing w:line="360" w:lineRule="auto"/>
+        <w:pStyle w:val="Normal"/>
+        <w:spacing w:lineRule="auto" w:line="360"/>
         <w:rPr>
-          <w:noProof/>
           <w:lang w:val="en-US"/>
         </w:rPr>
       </w:pPr>
+      <w:r>
+        <w:rPr>
+          <w:lang w:val="en-US"/>
+        </w:rPr>
+      </w:r>
     </w:p>
     <w:p>
       <w:pPr>
-        <w:spacing w:line="360" w:lineRule="auto"/>
+        <w:pStyle w:val="Normal"/>
+        <w:spacing w:lineRule="auto" w:line="360"/>
         <w:rPr>
-          <w:noProof/>
           <w:lang w:val="en-US"/>
         </w:rPr>
       </w:pPr>
       <w:r>
         <w:rPr>
-          <w:noProof/>
           <w:lang w:val="en-US"/>
         </w:rPr>
         <w:t xml:space="preserve">According to 'ICT Research Methods': "the DOT framework helps to structure the research". The framework consists of five research strategies: </w:t>
@@ -1052,29 +1017,32 @@
     </w:p>
     <w:p>
       <w:pPr>
-        <w:spacing w:line="360" w:lineRule="auto"/>
+        <w:pStyle w:val="Normal"/>
+        <w:spacing w:lineRule="auto" w:line="360"/>
         <w:rPr>
-          <w:noProof/>
           <w:lang w:val="en-US"/>
         </w:rPr>
       </w:pPr>
+      <w:r>
+        <w:rPr>
+          <w:lang w:val="en-US"/>
+        </w:rPr>
+      </w:r>
     </w:p>
     <w:p>
       <w:pPr>
-        <w:pStyle w:val="Lijstalinea"/>
+        <w:pStyle w:val="ListParagraph"/>
         <w:numPr>
           <w:ilvl w:val="0"/>
-          <w:numId w:val="3"/>
+          <w:numId w:val="2"/>
         </w:numPr>
-        <w:spacing w:line="360" w:lineRule="auto"/>
+        <w:spacing w:lineRule="auto" w:line="360"/>
         <w:rPr>
-          <w:noProof/>
           <w:lang w:val="en-US"/>
         </w:rPr>
       </w:pPr>
       <w:r>
         <w:rPr>
-          <w:noProof/>
           <w:lang w:val="en-US"/>
         </w:rPr>
         <w:t xml:space="preserve">Library: is done to explore what has already been done and what guidelines and existing theories exist that can help you move your design forward. Since the advent of the Internet, library research has also been called desk research. </w:t>
@@ -1082,20 +1050,18 @@
     </w:p>
     <w:p>
       <w:pPr>
-        <w:pStyle w:val="Lijstalinea"/>
+        <w:pStyle w:val="ListParagraph"/>
         <w:numPr>
           <w:ilvl w:val="0"/>
-          <w:numId w:val="3"/>
+          <w:numId w:val="2"/>
         </w:numPr>
-        <w:spacing w:line="360" w:lineRule="auto"/>
+        <w:spacing w:lineRule="auto" w:line="360"/>
         <w:rPr>
-          <w:noProof/>
           <w:lang w:val="en-US"/>
         </w:rPr>
       </w:pPr>
       <w:r>
         <w:rPr>
-          <w:noProof/>
           <w:lang w:val="en-US"/>
         </w:rPr>
         <w:t xml:space="preserve">Field: is conducted to explore the application context. You apply field strategy to get to know your end users' needs, wishes and limitations. </w:t>
@@ -1103,20 +1069,18 @@
     </w:p>
     <w:p>
       <w:pPr>
-        <w:pStyle w:val="Lijstalinea"/>
+        <w:pStyle w:val="ListParagraph"/>
         <w:numPr>
           <w:ilvl w:val="0"/>
-          <w:numId w:val="3"/>
+          <w:numId w:val="2"/>
         </w:numPr>
-        <w:spacing w:line="360" w:lineRule="auto"/>
+        <w:spacing w:lineRule="auto" w:line="360"/>
         <w:rPr>
-          <w:noProof/>
           <w:lang w:val="en-US"/>
         </w:rPr>
       </w:pPr>
       <w:r>
         <w:rPr>
-          <w:noProof/>
           <w:lang w:val="en-US"/>
         </w:rPr>
         <w:t xml:space="preserve">Laboratory: Laboratory research is done to test parts or concepts of your final product. You use laboratory research to find out if things work as you intended or to test different scenarios. </w:t>
@@ -1124,20 +1088,18 @@
     </w:p>
     <w:p>
       <w:pPr>
-        <w:pStyle w:val="Lijstalinea"/>
+        <w:pStyle w:val="ListParagraph"/>
         <w:numPr>
           <w:ilvl w:val="0"/>
-          <w:numId w:val="3"/>
+          <w:numId w:val="2"/>
         </w:numPr>
-        <w:spacing w:line="360" w:lineRule="auto"/>
+        <w:spacing w:lineRule="auto" w:line="360"/>
         <w:rPr>
-          <w:noProof/>
           <w:lang w:val="en-US"/>
         </w:rPr>
       </w:pPr>
       <w:r>
         <w:rPr>
-          <w:noProof/>
           <w:lang w:val="en-US"/>
         </w:rPr>
         <w:t xml:space="preserve">Showroom: is done to test your ideas with existing work. Showing your prototype to experts can be a form of showroom research or describing how your product is different from the competition. </w:t>
@@ -1145,74 +1107,47 @@
     </w:p>
     <w:p>
       <w:pPr>
-        <w:pStyle w:val="Lijstalinea"/>
+        <w:pStyle w:val="ListParagraph"/>
         <w:numPr>
           <w:ilvl w:val="0"/>
-          <w:numId w:val="3"/>
+          <w:numId w:val="2"/>
         </w:numPr>
-        <w:spacing w:line="360" w:lineRule="auto"/>
+        <w:spacing w:lineRule="auto" w:line="360"/>
         <w:rPr>
-          <w:noProof/>
           <w:lang w:val="en-US"/>
         </w:rPr>
       </w:pPr>
       <w:r>
         <w:rPr>
-          <w:noProof/>
           <w:lang w:val="en-US"/>
         </w:rPr>
-        <w:t>Work</w:t>
-      </w:r>
-      <w:r>
-        <w:rPr>
-          <w:noProof/>
-          <w:lang w:val="en-US"/>
-        </w:rPr>
-        <w:t>shop</w:t>
-      </w:r>
-      <w:r>
-        <w:rPr>
-          <w:noProof/>
-          <w:lang w:val="en-US"/>
-        </w:rPr>
-        <w:t>:</w:t>
-      </w:r>
-      <w:r>
-        <w:rPr>
-          <w:noProof/>
-          <w:lang w:val="en-US"/>
-        </w:rPr>
-        <w:t xml:space="preserve"> </w:t>
-      </w:r>
-      <w:r>
-        <w:rPr>
-          <w:noProof/>
-          <w:lang w:val="en-US"/>
-        </w:rPr>
-        <w:t>is being conducted to explore the possibilities. Prototyping, design, and co-creation activities are all ways to gain insight into what is possible and how things might work.</w:t>
+        <w:t>Workshop: is being conducted to explore the possibilities. Prototyping, design, and co-creation activities are all ways to gain insight into what is possible and how things might work.</w:t>
       </w:r>
     </w:p>
     <w:p>
       <w:pPr>
-        <w:spacing w:line="360" w:lineRule="auto"/>
-        <w:ind w:left="360"/>
+        <w:pStyle w:val="Normal"/>
+        <w:spacing w:lineRule="auto" w:line="360"/>
+        <w:ind w:left="360" w:hanging="0"/>
         <w:rPr>
-          <w:noProof/>
           <w:lang w:val="en-US"/>
         </w:rPr>
       </w:pPr>
+      <w:r>
+        <w:rPr>
+          <w:lang w:val="en-US"/>
+        </w:rPr>
+      </w:r>
     </w:p>
     <w:p>
       <w:pPr>
-        <w:pStyle w:val="Kop3"/>
+        <w:pStyle w:val="Heading3"/>
         <w:rPr>
-          <w:noProof/>
           <w:lang w:val="en-US"/>
         </w:rPr>
       </w:pPr>
       <w:r>
         <w:rPr>
-          <w:noProof/>
           <w:lang w:val="en-US"/>
         </w:rPr>
         <w:t>Time plan</w:t>
@@ -1220,13 +1155,20 @@
     </w:p>
     <w:p>
       <w:pPr>
+        <w:pStyle w:val="Normal"/>
         <w:rPr>
           <w:lang w:val="en-US"/>
         </w:rPr>
       </w:pPr>
+      <w:r>
+        <w:rPr>
+          <w:lang w:val="en-US"/>
+        </w:rPr>
+      </w:r>
     </w:p>
     <w:p>
       <w:pPr>
+        <w:pStyle w:val="Normal"/>
         <w:rPr>
           <w:lang w:val="en-US"/>
         </w:rPr>
@@ -1240,14 +1182,20 @@
     </w:p>
     <w:p>
       <w:pPr>
+        <w:pStyle w:val="Normal"/>
         <w:rPr>
           <w:lang w:val="en-US"/>
         </w:rPr>
       </w:pPr>
+      <w:r>
+        <w:rPr>
+          <w:lang w:val="en-US"/>
+        </w:rPr>
+      </w:r>
     </w:p>
     <w:p>
       <w:pPr>
-        <w:pStyle w:val="Kop3"/>
+        <w:pStyle w:val="Heading3"/>
         <w:rPr>
           <w:lang w:val="en-US"/>
         </w:rPr>
@@ -1261,14 +1209,21 @@
     </w:p>
     <w:p>
       <w:pPr>
+        <w:pStyle w:val="Normal"/>
         <w:rPr>
           <w:lang w:val="en-US"/>
         </w:rPr>
       </w:pPr>
+      <w:r>
+        <w:rPr>
+          <w:lang w:val="en-US"/>
+        </w:rPr>
+      </w:r>
     </w:p>
     <w:p>
       <w:pPr>
-        <w:spacing w:line="360" w:lineRule="auto"/>
+        <w:pStyle w:val="Normal"/>
+        <w:spacing w:lineRule="auto" w:line="360"/>
         <w:rPr>
           <w:lang w:val="en-US"/>
         </w:rPr>
@@ -1281,91 +1236,70 @@
       </w:r>
     </w:p>
     <w:sectPr>
-      <w:footerReference w:type="even" r:id="rId11"/>
-      <w:footerReference w:type="default" r:id="rId12"/>
-      <w:pgSz w:w="11906" w:h="16838" w:code="9"/>
-      <w:pgMar w:top="720" w:right="624" w:bottom="1077" w:left="624" w:header="709" w:footer="431" w:gutter="0"/>
-      <w:cols w:space="708"/>
+      <w:footerReference w:type="even" r:id="rId2"/>
+      <w:footerReference w:type="default" r:id="rId3"/>
+      <w:type w:val="nextPage"/>
+      <w:pgSz w:w="11906" w:h="16838"/>
+      <w:pgMar w:left="624" w:right="624" w:gutter="0" w:header="0" w:top="720" w:footer="431" w:bottom="1077"/>
+      <w:pgNumType w:fmt="decimal"/>
+      <w:formProt w:val="false"/>
       <w:titlePg/>
-      <w:docGrid w:linePitch="360"/>
+      <w:textDirection w:val="lrTb"/>
+      <w:docGrid w:type="default" w:linePitch="360" w:charSpace="0"/>
     </w:sectPr>
   </w:body>
 </w:document>
 </file>
 
-<file path=word/endnotes.xml><?xml version="1.0" encoding="utf-8"?>
-<w:endnotes xmlns:wpc="http://schemas.microsoft.com/office/word/2010/wordprocessingCanvas" xmlns:cx="http://schemas.microsoft.com/office/drawing/2014/chartex" xmlns:cx1="http://schemas.microsoft.com/office/drawing/2015/9/8/chartex" xmlns:cx2="http://schemas.microsoft.com/office/drawing/2015/10/21/chartex" xmlns:cx3="http://schemas.microsoft.com/office/drawing/2016/5/9/chartex" xmlns:cx4="http://schemas.microsoft.com/office/drawing/2016/5/10/chartex" xmlns:cx5="http://schemas.microsoft.com/office/drawing/2016/5/11/chartex" xmlns:cx6="http://schemas.microsoft.com/office/drawing/2016/5/12/chartex" xmlns:cx7="http://schemas.microsoft.com/office/drawing/2016/5/13/chartex" xmlns:cx8="http://schemas.microsoft.com/office/drawing/2016/5/14/chartex" xmlns:mc="http://schemas.openxmlformats.org/markup-compatibility/2006" xmlns:aink="http://schemas.microsoft.com/office/drawing/2016/ink" xmlns:am3d="http://schemas.microsoft.com/office/drawing/2017/model3d" xmlns:o="urn:schemas-microsoft-com:office:office" xmlns:oel="http://schemas.microsoft.com/office/2019/extlst" xmlns:r="http://schemas.openxmlformats.org/officeDocument/2006/relationships" xmlns:m="http://schemas.openxmlformats.org/officeDocument/2006/math" xmlns:v="urn:schemas-microsoft-com:vml" xmlns:wp14="http://schemas.microsoft.com/office/word/2010/wordprocessingDrawing" xmlns:wp="http://schemas.openxmlformats.org/drawingml/2006/wordprocessingDrawing" xmlns:w10="urn:schemas-microsoft-com:office:word" xmlns:w="http://schemas.openxmlformats.org/wordprocessingml/2006/main" xmlns:w14="http://schemas.microsoft.com/office/word/2010/wordml" xmlns:w15="http://schemas.microsoft.com/office/word/2012/wordml" xmlns:w16cex="http://schemas.microsoft.com/office/word/2018/wordml/cex" xmlns:w16cid="http://schemas.microsoft.com/office/word/2016/wordml/cid" xmlns:w16="http://schemas.microsoft.com/office/word/2018/wordml" xmlns:w16sdtdh="http://schemas.microsoft.com/office/word/2020/wordml/sdtdatahash" xmlns:w16se="http://schemas.microsoft.com/office/word/2015/wordml/symex" xmlns:wpg="http://schemas.microsoft.com/office/word/2010/wordprocessingGroup" xmlns:wpi="http://schemas.microsoft.com/office/word/2010/wordprocessingInk" xmlns:wne="http://schemas.microsoft.com/office/word/2006/wordml" xmlns:wps="http://schemas.microsoft.com/office/word/2010/wordprocessingShape" mc:Ignorable="w14 w15 w16se w16cid w16 w16cex w16sdtdh wp14">
-  <w:endnote w:type="separator" w:id="-1">
-    <w:p>
-      <w:r>
-        <w:separator/>
-      </w:r>
-    </w:p>
-  </w:endnote>
-  <w:endnote w:type="continuationSeparator" w:id="0">
-    <w:p>
-      <w:r>
-        <w:continuationSeparator/>
-      </w:r>
-    </w:p>
-  </w:endnote>
-</w:endnotes>
-</file>
-
 <file path=word/footer1.xml><?xml version="1.0" encoding="utf-8"?>
-<w:ftr xmlns:wpc="http://schemas.microsoft.com/office/word/2010/wordprocessingCanvas" xmlns:cx="http://schemas.microsoft.com/office/drawing/2014/chartex" xmlns:cx1="http://schemas.microsoft.com/office/drawing/2015/9/8/chartex" xmlns:cx2="http://schemas.microsoft.com/office/drawing/2015/10/21/chartex" xmlns:cx3="http://schemas.microsoft.com/office/drawing/2016/5/9/chartex" xmlns:cx4="http://schemas.microsoft.com/office/drawing/2016/5/10/chartex" xmlns:cx5="http://schemas.microsoft.com/office/drawing/2016/5/11/chartex" xmlns:cx6="http://schemas.microsoft.com/office/drawing/2016/5/12/chartex" xmlns:cx7="http://schemas.microsoft.com/office/drawing/2016/5/13/chartex" xmlns:cx8="http://schemas.microsoft.com/office/drawing/2016/5/14/chartex" xmlns:mc="http://schemas.openxmlformats.org/markup-compatibility/2006" xmlns:aink="http://schemas.microsoft.com/office/drawing/2016/ink" xmlns:am3d="http://schemas.microsoft.com/office/drawing/2017/model3d" xmlns:o="urn:schemas-microsoft-com:office:office" xmlns:oel="http://schemas.microsoft.com/office/2019/extlst" xmlns:r="http://schemas.openxmlformats.org/officeDocument/2006/relationships" xmlns:m="http://schemas.openxmlformats.org/officeDocument/2006/math" xmlns:v="urn:schemas-microsoft-com:vml" xmlns:wp14="http://schemas.microsoft.com/office/word/2010/wordprocessingDrawing" xmlns:wp="http://schemas.openxmlformats.org/drawingml/2006/wordprocessingDrawing" xmlns:w10="urn:schemas-microsoft-com:office:word" xmlns:w="http://schemas.openxmlformats.org/wordprocessingml/2006/main" xmlns:w14="http://schemas.microsoft.com/office/word/2010/wordml" xmlns:w15="http://schemas.microsoft.com/office/word/2012/wordml" xmlns:w16cex="http://schemas.microsoft.com/office/word/2018/wordml/cex" xmlns:w16cid="http://schemas.microsoft.com/office/word/2016/wordml/cid" xmlns:w16="http://schemas.microsoft.com/office/word/2018/wordml" xmlns:w16sdtdh="http://schemas.microsoft.com/office/word/2020/wordml/sdtdatahash" xmlns:w16se="http://schemas.microsoft.com/office/word/2015/wordml/symex" xmlns:wpg="http://schemas.microsoft.com/office/word/2010/wordprocessingGroup" xmlns:wpi="http://schemas.microsoft.com/office/word/2010/wordprocessingInk" xmlns:wne="http://schemas.microsoft.com/office/word/2006/wordml" xmlns:wps="http://schemas.microsoft.com/office/word/2010/wordprocessingShape" mc:Ignorable="w14 w15 w16se w16cid w16 w16cex w16sdtdh wp14">
+<w:ftr xmlns:o="urn:schemas-microsoft-com:office:office" xmlns:r="http://schemas.openxmlformats.org/officeDocument/2006/relationships" xmlns:v="urn:schemas-microsoft-com:vml" xmlns:w="http://schemas.openxmlformats.org/wordprocessingml/2006/main" xmlns:w10="urn:schemas-microsoft-com:office:word" xmlns:wp="http://schemas.openxmlformats.org/drawingml/2006/wordprocessingDrawing" xmlns:wps="http://schemas.microsoft.com/office/word/2010/wordprocessingShape" xmlns:wpg="http://schemas.microsoft.com/office/word/2010/wordprocessingGroup" xmlns:mc="http://schemas.openxmlformats.org/markup-compatibility/2006" xmlns:wp14="http://schemas.microsoft.com/office/word/2010/wordprocessingDrawing" xmlns:w14="http://schemas.microsoft.com/office/word/2010/wordml" xmlns:w15="http://schemas.microsoft.com/office/word/2012/wordml" mc:Ignorable="w14 wp14 w15">
   <w:sdt>
     <w:sdtPr>
-      <w:rPr>
-        <w:rStyle w:val="Paginanummer"/>
-      </w:rPr>
-      <w:id w:val="1697884697"/>
       <w:docPartObj>
         <w:docPartGallery w:val="Page Numbers (Bottom of Page)"/>
-        <w:docPartUnique/>
+        <w:docPartUnique w:val="true"/>
       </w:docPartObj>
+      <w:id w:val="2146966541"/>
     </w:sdtPr>
     <w:sdtContent>
       <w:p>
         <w:pPr>
-          <w:pStyle w:val="Voettekst"/>
-          <w:framePr w:wrap="none" w:vAnchor="text" w:hAnchor="margin" w:xAlign="right" w:y="1"/>
+          <w:pStyle w:val="Footer"/>
           <w:rPr>
-            <w:rStyle w:val="Paginanummer"/>
+            <w:rStyle w:val="Pagenumber"/>
           </w:rPr>
         </w:pPr>
         <w:r>
           <w:rPr>
-            <w:rStyle w:val="Paginanummer"/>
+            <w:rStyle w:val="Pagenumber"/>
             <w:lang w:bidi="nl-NL"/>
           </w:rPr>
           <w:fldChar w:fldCharType="begin"/>
         </w:r>
         <w:r>
           <w:rPr>
-            <w:rStyle w:val="Paginanummer"/>
+            <w:rStyle w:val="Pagenumber"/>
             <w:lang w:bidi="nl-NL"/>
           </w:rPr>
           <w:instrText xml:space="preserve"> PAGE </w:instrText>
         </w:r>
         <w:r>
           <w:rPr>
-            <w:rStyle w:val="Paginanummer"/>
+            <w:rStyle w:val="Pagenumber"/>
             <w:lang w:bidi="nl-NL"/>
           </w:rPr>
           <w:fldChar w:fldCharType="separate"/>
         </w:r>
         <w:r>
           <w:rPr>
-            <w:rStyle w:val="Paginanummer"/>
-            <w:noProof/>
+            <w:rStyle w:val="Pagenumber"/>
             <w:lang w:bidi="nl-NL"/>
           </w:rPr>
-          <w:t>2</w:t>
+          <w:t>0</w:t>
         </w:r>
         <w:r>
           <w:rPr>
-            <w:rStyle w:val="Paginanummer"/>
+            <w:rStyle w:val="Pagenumber"/>
             <w:lang w:bidi="nl-NL"/>
           </w:rPr>
           <w:fldChar w:fldCharType="end"/>
@@ -1375,67 +1309,66 @@
   </w:sdt>
   <w:p>
     <w:pPr>
-      <w:pStyle w:val="Voettekst"/>
-      <w:ind w:right="360"/>
+      <w:pStyle w:val="Footer"/>
+      <w:ind w:right="360" w:hanging="0"/>
+      <w:rPr/>
     </w:pPr>
+    <w:r>
+      <w:rPr/>
+    </w:r>
   </w:p>
 </w:ftr>
 </file>
 
 <file path=word/footer2.xml><?xml version="1.0" encoding="utf-8"?>
-<w:ftr xmlns:wpc="http://schemas.microsoft.com/office/word/2010/wordprocessingCanvas" xmlns:cx="http://schemas.microsoft.com/office/drawing/2014/chartex" xmlns:cx1="http://schemas.microsoft.com/office/drawing/2015/9/8/chartex" xmlns:cx2="http://schemas.microsoft.com/office/drawing/2015/10/21/chartex" xmlns:cx3="http://schemas.microsoft.com/office/drawing/2016/5/9/chartex" xmlns:cx4="http://schemas.microsoft.com/office/drawing/2016/5/10/chartex" xmlns:cx5="http://schemas.microsoft.com/office/drawing/2016/5/11/chartex" xmlns:cx6="http://schemas.microsoft.com/office/drawing/2016/5/12/chartex" xmlns:cx7="http://schemas.microsoft.com/office/drawing/2016/5/13/chartex" xmlns:cx8="http://schemas.microsoft.com/office/drawing/2016/5/14/chartex" xmlns:mc="http://schemas.openxmlformats.org/markup-compatibility/2006" xmlns:aink="http://schemas.microsoft.com/office/drawing/2016/ink" xmlns:am3d="http://schemas.microsoft.com/office/drawing/2017/model3d" xmlns:o="urn:schemas-microsoft-com:office:office" xmlns:oel="http://schemas.microsoft.com/office/2019/extlst" xmlns:r="http://schemas.openxmlformats.org/officeDocument/2006/relationships" xmlns:m="http://schemas.openxmlformats.org/officeDocument/2006/math" xmlns:v="urn:schemas-microsoft-com:vml" xmlns:wp14="http://schemas.microsoft.com/office/word/2010/wordprocessingDrawing" xmlns:wp="http://schemas.openxmlformats.org/drawingml/2006/wordprocessingDrawing" xmlns:w10="urn:schemas-microsoft-com:office:word" xmlns:w="http://schemas.openxmlformats.org/wordprocessingml/2006/main" xmlns:w14="http://schemas.microsoft.com/office/word/2010/wordml" xmlns:w15="http://schemas.microsoft.com/office/word/2012/wordml" xmlns:w16cex="http://schemas.microsoft.com/office/word/2018/wordml/cex" xmlns:w16cid="http://schemas.microsoft.com/office/word/2016/wordml/cid" xmlns:w16="http://schemas.microsoft.com/office/word/2018/wordml" xmlns:w16sdtdh="http://schemas.microsoft.com/office/word/2020/wordml/sdtdatahash" xmlns:w16se="http://schemas.microsoft.com/office/word/2015/wordml/symex" xmlns:wpg="http://schemas.microsoft.com/office/word/2010/wordprocessingGroup" xmlns:wpi="http://schemas.microsoft.com/office/word/2010/wordprocessingInk" xmlns:wne="http://schemas.microsoft.com/office/word/2006/wordml" xmlns:wps="http://schemas.microsoft.com/office/word/2010/wordprocessingShape" mc:Ignorable="w14 w15 w16se w16cid w16 w16cex w16sdtdh wp14">
+<w:ftr xmlns:o="urn:schemas-microsoft-com:office:office" xmlns:r="http://schemas.openxmlformats.org/officeDocument/2006/relationships" xmlns:v="urn:schemas-microsoft-com:vml" xmlns:w="http://schemas.openxmlformats.org/wordprocessingml/2006/main" xmlns:w10="urn:schemas-microsoft-com:office:word" xmlns:wp="http://schemas.openxmlformats.org/drawingml/2006/wordprocessingDrawing" xmlns:wps="http://schemas.microsoft.com/office/word/2010/wordprocessingShape" xmlns:wpg="http://schemas.microsoft.com/office/word/2010/wordprocessingGroup" xmlns:mc="http://schemas.openxmlformats.org/markup-compatibility/2006" xmlns:wp14="http://schemas.microsoft.com/office/word/2010/wordprocessingDrawing" xmlns:w14="http://schemas.microsoft.com/office/word/2010/wordml" xmlns:w15="http://schemas.microsoft.com/office/word/2012/wordml" mc:Ignorable="w14 wp14 w15">
   <w:sdt>
     <w:sdtPr>
-      <w:rPr>
-        <w:rStyle w:val="Paginanummer"/>
-      </w:rPr>
-      <w:id w:val="-1041358343"/>
       <w:docPartObj>
         <w:docPartGallery w:val="Page Numbers (Bottom of Page)"/>
-        <w:docPartUnique/>
+        <w:docPartUnique w:val="true"/>
       </w:docPartObj>
+      <w:id w:val="94233478"/>
     </w:sdtPr>
     <w:sdtContent>
       <w:p>
         <w:pPr>
-          <w:pStyle w:val="Voettekst"/>
-          <w:framePr w:wrap="none" w:vAnchor="text" w:hAnchor="margin" w:xAlign="right" w:y="1"/>
+          <w:pStyle w:val="Footer"/>
           <w:rPr>
-            <w:rStyle w:val="Paginanummer"/>
+            <w:rStyle w:val="Pagenumber"/>
           </w:rPr>
         </w:pPr>
         <w:r>
           <w:rPr>
-            <w:rStyle w:val="Paginanummer"/>
+            <w:rStyle w:val="Pagenumber"/>
             <w:lang w:bidi="nl-NL"/>
           </w:rPr>
           <w:fldChar w:fldCharType="begin"/>
         </w:r>
         <w:r>
           <w:rPr>
-            <w:rStyle w:val="Paginanummer"/>
+            <w:rStyle w:val="Pagenumber"/>
             <w:lang w:bidi="nl-NL"/>
           </w:rPr>
           <w:instrText xml:space="preserve"> PAGE </w:instrText>
         </w:r>
         <w:r>
           <w:rPr>
-            <w:rStyle w:val="Paginanummer"/>
+            <w:rStyle w:val="Pagenumber"/>
             <w:lang w:bidi="nl-NL"/>
           </w:rPr>
           <w:fldChar w:fldCharType="separate"/>
         </w:r>
         <w:r>
           <w:rPr>
-            <w:rStyle w:val="Paginanummer"/>
-            <w:noProof/>
+            <w:rStyle w:val="Pagenumber"/>
             <w:lang w:bidi="nl-NL"/>
           </w:rPr>
-          <w:t>4</w:t>
+          <w:t>3</w:t>
         </w:r>
         <w:r>
           <w:rPr>
-            <w:rStyle w:val="Paginanummer"/>
+            <w:rStyle w:val="Pagenumber"/>
             <w:lang w:bidi="nl-NL"/>
           </w:rPr>
           <w:fldChar w:fldCharType="end"/>
@@ -1446,399 +1379,488 @@
   <w:tbl>
     <w:tblPr>
       <w:tblW w:w="10658" w:type="dxa"/>
+      <w:jc w:val="left"/>
+      <w:tblInd w:w="0" w:type="dxa"/>
       <w:tblLayout w:type="fixed"/>
       <w:tblCellMar>
+        <w:top w:w="0" w:type="dxa"/>
         <w:left w:w="0" w:type="dxa"/>
+        <w:bottom w:w="0" w:type="dxa"/>
         <w:right w:w="0" w:type="dxa"/>
       </w:tblCellMar>
-      <w:tblLook w:val="0600" w:firstRow="0" w:lastRow="0" w:firstColumn="0" w:lastColumn="0" w:noHBand="1" w:noVBand="1"/>
+      <w:tblLook w:val="0600" w:noHBand="1" w:noVBand="1" w:firstColumn="0" w:lastRow="0" w:lastColumn="0" w:firstRow="0"/>
     </w:tblPr>
     <w:tblGrid>
       <w:gridCol w:w="5329"/>
-      <w:gridCol w:w="5329"/>
+      <w:gridCol w:w="5328"/>
     </w:tblGrid>
     <w:tr>
+      <w:trPr/>
       <w:tc>
         <w:tcPr>
           <w:tcW w:w="5329" w:type="dxa"/>
+          <w:tcBorders/>
         </w:tcPr>
         <w:p>
           <w:pPr>
-            <w:pStyle w:val="Voettekst"/>
+            <w:pStyle w:val="Footer"/>
+            <w:widowControl w:val="false"/>
+            <w:rPr/>
           </w:pPr>
           <w:r>
+            <w:rPr/>
             <w:t>Research Plan</w:t>
           </w:r>
         </w:p>
       </w:tc>
       <w:tc>
         <w:tcPr>
-          <w:tcW w:w="5329" w:type="dxa"/>
+          <w:tcW w:w="5328" w:type="dxa"/>
+          <w:tcBorders/>
         </w:tcPr>
         <w:p>
           <w:pPr>
-            <w:pStyle w:val="Voettekst"/>
+            <w:pStyle w:val="Footer"/>
+            <w:widowControl w:val="false"/>
+            <w:rPr/>
           </w:pPr>
+          <w:r>
+            <w:rPr/>
+          </w:r>
         </w:p>
       </w:tc>
     </w:tr>
   </w:tbl>
   <w:p>
     <w:pPr>
-      <w:pStyle w:val="Voettekst"/>
+      <w:pStyle w:val="Footer"/>
+      <w:rPr/>
     </w:pPr>
+    <w:r>
+      <w:rPr/>
+    </w:r>
   </w:p>
 </w:ftr>
 </file>
 
-<file path=word/footnotes.xml><?xml version="1.0" encoding="utf-8"?>
-<w:footnotes xmlns:wpc="http://schemas.microsoft.com/office/word/2010/wordprocessingCanvas" xmlns:cx="http://schemas.microsoft.com/office/drawing/2014/chartex" xmlns:cx1="http://schemas.microsoft.com/office/drawing/2015/9/8/chartex" xmlns:cx2="http://schemas.microsoft.com/office/drawing/2015/10/21/chartex" xmlns:cx3="http://schemas.microsoft.com/office/drawing/2016/5/9/chartex" xmlns:cx4="http://schemas.microsoft.com/office/drawing/2016/5/10/chartex" xmlns:cx5="http://schemas.microsoft.com/office/drawing/2016/5/11/chartex" xmlns:cx6="http://schemas.microsoft.com/office/drawing/2016/5/12/chartex" xmlns:cx7="http://schemas.microsoft.com/office/drawing/2016/5/13/chartex" xmlns:cx8="http://schemas.microsoft.com/office/drawing/2016/5/14/chartex" xmlns:mc="http://schemas.openxmlformats.org/markup-compatibility/2006" xmlns:aink="http://schemas.microsoft.com/office/drawing/2016/ink" xmlns:am3d="http://schemas.microsoft.com/office/drawing/2017/model3d" xmlns:o="urn:schemas-microsoft-com:office:office" xmlns:oel="http://schemas.microsoft.com/office/2019/extlst" xmlns:r="http://schemas.openxmlformats.org/officeDocument/2006/relationships" xmlns:m="http://schemas.openxmlformats.org/officeDocument/2006/math" xmlns:v="urn:schemas-microsoft-com:vml" xmlns:wp14="http://schemas.microsoft.com/office/word/2010/wordprocessingDrawing" xmlns:wp="http://schemas.openxmlformats.org/drawingml/2006/wordprocessingDrawing" xmlns:w10="urn:schemas-microsoft-com:office:word" xmlns:w="http://schemas.openxmlformats.org/wordprocessingml/2006/main" xmlns:w14="http://schemas.microsoft.com/office/word/2010/wordml" xmlns:w15="http://schemas.microsoft.com/office/word/2012/wordml" xmlns:w16cex="http://schemas.microsoft.com/office/word/2018/wordml/cex" xmlns:w16cid="http://schemas.microsoft.com/office/word/2016/wordml/cid" xmlns:w16="http://schemas.microsoft.com/office/word/2018/wordml" xmlns:w16sdtdh="http://schemas.microsoft.com/office/word/2020/wordml/sdtdatahash" xmlns:w16se="http://schemas.microsoft.com/office/word/2015/wordml/symex" xmlns:wpg="http://schemas.microsoft.com/office/word/2010/wordprocessingGroup" xmlns:wpi="http://schemas.microsoft.com/office/word/2010/wordprocessingInk" xmlns:wne="http://schemas.microsoft.com/office/word/2006/wordml" xmlns:wps="http://schemas.microsoft.com/office/word/2010/wordprocessingShape" mc:Ignorable="w14 w15 w16se w16cid w16 w16cex w16sdtdh wp14">
-  <w:footnote w:type="separator" w:id="-1">
-    <w:p>
-      <w:r>
-        <w:separator/>
-      </w:r>
-    </w:p>
-  </w:footnote>
-  <w:footnote w:type="continuationSeparator" w:id="0">
-    <w:p>
-      <w:r>
-        <w:continuationSeparator/>
-      </w:r>
-    </w:p>
-  </w:footnote>
-</w:footnotes>
-</file>
-
 <file path=word/numbering.xml><?xml version="1.0" encoding="utf-8"?>
-<w:numbering xmlns:wpc="http://schemas.microsoft.com/office/word/2010/wordprocessingCanvas" xmlns:cx="http://schemas.microsoft.com/office/drawing/2014/chartex" xmlns:cx1="http://schemas.microsoft.com/office/drawing/2015/9/8/chartex" xmlns:cx2="http://schemas.microsoft.com/office/drawing/2015/10/21/chartex" xmlns:cx3="http://schemas.microsoft.com/office/drawing/2016/5/9/chartex" xmlns:cx4="http://schemas.microsoft.com/office/drawing/2016/5/10/chartex" xmlns:cx5="http://schemas.microsoft.com/office/drawing/2016/5/11/chartex" xmlns:cx6="http://schemas.microsoft.com/office/drawing/2016/5/12/chartex" xmlns:cx7="http://schemas.microsoft.com/office/drawing/2016/5/13/chartex" xmlns:cx8="http://schemas.microsoft.com/office/drawing/2016/5/14/chartex" xmlns:mc="http://schemas.openxmlformats.org/markup-compatibility/2006" xmlns:aink="http://schemas.microsoft.com/office/drawing/2016/ink" xmlns:am3d="http://schemas.microsoft.com/office/drawing/2017/model3d" xmlns:o="urn:schemas-microsoft-com:office:office" xmlns:oel="http://schemas.microsoft.com/office/2019/extlst" xmlns:r="http://schemas.openxmlformats.org/officeDocument/2006/relationships" xmlns:m="http://schemas.openxmlformats.org/officeDocument/2006/math" xmlns:v="urn:schemas-microsoft-com:vml" xmlns:wp14="http://schemas.microsoft.com/office/word/2010/wordprocessingDrawing" xmlns:wp="http://schemas.openxmlformats.org/drawingml/2006/wordprocessingDrawing" xmlns:w10="urn:schemas-microsoft-com:office:word" xmlns:w="http://schemas.openxmlformats.org/wordprocessingml/2006/main" xmlns:w14="http://schemas.microsoft.com/office/word/2010/wordml" xmlns:w15="http://schemas.microsoft.com/office/word/2012/wordml" xmlns:w16cex="http://schemas.microsoft.com/office/word/2018/wordml/cex" xmlns:w16cid="http://schemas.microsoft.com/office/word/2016/wordml/cid" xmlns:w16="http://schemas.microsoft.com/office/word/2018/wordml" xmlns:w16sdtdh="http://schemas.microsoft.com/office/word/2020/wordml/sdtdatahash" xmlns:w16se="http://schemas.microsoft.com/office/word/2015/wordml/symex" xmlns:wpg="http://schemas.microsoft.com/office/word/2010/wordprocessingGroup" xmlns:wpi="http://schemas.microsoft.com/office/word/2010/wordprocessingInk" xmlns:wne="http://schemas.microsoft.com/office/word/2006/wordml" xmlns:wps="http://schemas.microsoft.com/office/word/2010/wordprocessingShape" mc:Ignorable="w14 w15 w16se w16cid w16 w16cex w16sdtdh wp14">
-  <w:abstractNum w:abstractNumId="0" w15:restartNumberingAfterBreak="0">
-    <w:nsid w:val="43B701D2"/>
-    <w:multiLevelType w:val="hybridMultilevel"/>
-    <w:tmpl w:val="07E4327E"/>
-    <w:lvl w:ilvl="0" w:tplc="0413000F">
+<w:numbering xmlns:w="http://schemas.openxmlformats.org/wordprocessingml/2006/main" xmlns:o="urn:schemas-microsoft-com:office:office" xmlns:r="http://schemas.openxmlformats.org/officeDocument/2006/relationships" xmlns:v="urn:schemas-microsoft-com:vml" xmlns:mc="http://schemas.openxmlformats.org/markup-compatibility/2006" xmlns:w14="http://schemas.microsoft.com/office/word/2010/wordml" mc:Ignorable="w14">
+  <w:abstractNum w:abstractNumId="1">
+    <w:lvl w:ilvl="0">
       <w:start w:val="1"/>
       <w:numFmt w:val="decimal"/>
       <w:lvlText w:val="%1."/>
       <w:lvlJc w:val="left"/>
       <w:pPr>
+        <w:tabs>
+          <w:tab w:val="num" w:pos="0"/>
+        </w:tabs>
         <w:ind w:left="720" w:hanging="360"/>
       </w:pPr>
-      <w:rPr>
-        <w:rFonts w:hint="default"/>
-      </w:rPr>
+      <w:rPr/>
     </w:lvl>
-    <w:lvl w:ilvl="1" w:tplc="04130019" w:tentative="1">
+    <w:lvl w:ilvl="1">
       <w:start w:val="1"/>
       <w:numFmt w:val="lowerLetter"/>
       <w:lvlText w:val="%2."/>
       <w:lvlJc w:val="left"/>
       <w:pPr>
+        <w:tabs>
+          <w:tab w:val="num" w:pos="0"/>
+        </w:tabs>
         <w:ind w:left="1440" w:hanging="360"/>
       </w:pPr>
+      <w:rPr/>
     </w:lvl>
-    <w:lvl w:ilvl="2" w:tplc="0413001B" w:tentative="1">
+    <w:lvl w:ilvl="2">
       <w:start w:val="1"/>
       <w:numFmt w:val="lowerRoman"/>
       <w:lvlText w:val="%3."/>
       <w:lvlJc w:val="right"/>
       <w:pPr>
+        <w:tabs>
+          <w:tab w:val="num" w:pos="0"/>
+        </w:tabs>
         <w:ind w:left="2160" w:hanging="180"/>
       </w:pPr>
+      <w:rPr/>
     </w:lvl>
-    <w:lvl w:ilvl="3" w:tplc="0413000F" w:tentative="1">
+    <w:lvl w:ilvl="3">
       <w:start w:val="1"/>
       <w:numFmt w:val="decimal"/>
       <w:lvlText w:val="%4."/>
       <w:lvlJc w:val="left"/>
       <w:pPr>
+        <w:tabs>
+          <w:tab w:val="num" w:pos="0"/>
+        </w:tabs>
         <w:ind w:left="2880" w:hanging="360"/>
       </w:pPr>
+      <w:rPr/>
     </w:lvl>
-    <w:lvl w:ilvl="4" w:tplc="04130019" w:tentative="1">
+    <w:lvl w:ilvl="4">
       <w:start w:val="1"/>
       <w:numFmt w:val="lowerLetter"/>
       <w:lvlText w:val="%5."/>
       <w:lvlJc w:val="left"/>
       <w:pPr>
+        <w:tabs>
+          <w:tab w:val="num" w:pos="0"/>
+        </w:tabs>
         <w:ind w:left="3600" w:hanging="360"/>
       </w:pPr>
+      <w:rPr/>
     </w:lvl>
-    <w:lvl w:ilvl="5" w:tplc="0413001B" w:tentative="1">
+    <w:lvl w:ilvl="5">
       <w:start w:val="1"/>
       <w:numFmt w:val="lowerRoman"/>
       <w:lvlText w:val="%6."/>
       <w:lvlJc w:val="right"/>
       <w:pPr>
+        <w:tabs>
+          <w:tab w:val="num" w:pos="0"/>
+        </w:tabs>
         <w:ind w:left="4320" w:hanging="180"/>
       </w:pPr>
+      <w:rPr/>
     </w:lvl>
-    <w:lvl w:ilvl="6" w:tplc="0413000F" w:tentative="1">
+    <w:lvl w:ilvl="6">
       <w:start w:val="1"/>
       <w:numFmt w:val="decimal"/>
       <w:lvlText w:val="%7."/>
       <w:lvlJc w:val="left"/>
       <w:pPr>
+        <w:tabs>
+          <w:tab w:val="num" w:pos="0"/>
+        </w:tabs>
         <w:ind w:left="5040" w:hanging="360"/>
       </w:pPr>
+      <w:rPr/>
     </w:lvl>
-    <w:lvl w:ilvl="7" w:tplc="04130019" w:tentative="1">
+    <w:lvl w:ilvl="7">
       <w:start w:val="1"/>
       <w:numFmt w:val="lowerLetter"/>
       <w:lvlText w:val="%8."/>
       <w:lvlJc w:val="left"/>
       <w:pPr>
+        <w:tabs>
+          <w:tab w:val="num" w:pos="0"/>
+        </w:tabs>
         <w:ind w:left="5760" w:hanging="360"/>
       </w:pPr>
+      <w:rPr/>
     </w:lvl>
-    <w:lvl w:ilvl="8" w:tplc="0413001B" w:tentative="1">
+    <w:lvl w:ilvl="8">
       <w:start w:val="1"/>
       <w:numFmt w:val="lowerRoman"/>
       <w:lvlText w:val="%9."/>
       <w:lvlJc w:val="right"/>
       <w:pPr>
+        <w:tabs>
+          <w:tab w:val="num" w:pos="0"/>
+        </w:tabs>
         <w:ind w:left="6480" w:hanging="180"/>
       </w:pPr>
+      <w:rPr/>
     </w:lvl>
   </w:abstractNum>
-  <w:abstractNum w:abstractNumId="1" w15:restartNumberingAfterBreak="0">
-    <w:nsid w:val="52165816"/>
-    <w:multiLevelType w:val="hybridMultilevel"/>
-    <w:tmpl w:val="41EC8644"/>
-    <w:lvl w:ilvl="0" w:tplc="39E2E672">
+  <w:abstractNum w:abstractNumId="2">
+    <w:lvl w:ilvl="0">
       <w:start w:val="4"/>
       <w:numFmt w:val="bullet"/>
       <w:lvlText w:val=""/>
       <w:lvlJc w:val="left"/>
       <w:pPr>
+        <w:tabs>
+          <w:tab w:val="num" w:pos="0"/>
+        </w:tabs>
         <w:ind w:left="720" w:hanging="360"/>
       </w:pPr>
       <w:rPr>
-        <w:rFonts w:ascii="Symbol" w:eastAsiaTheme="minorHAnsi" w:hAnsi="Symbol" w:cstheme="minorBidi" w:hint="default"/>
+        <w:rFonts w:ascii="Symbol" w:hAnsi="Symbol" w:cs="Symbol" w:hint="default"/>
+        <w:rFonts w:cstheme="minorBidi" w:eastAsiaTheme="minorHAnsi"/>
       </w:rPr>
     </w:lvl>
-    <w:lvl w:ilvl="1" w:tplc="04130003" w:tentative="1">
+    <w:lvl w:ilvl="1">
       <w:start w:val="1"/>
       <w:numFmt w:val="bullet"/>
       <w:lvlText w:val="o"/>
       <w:lvlJc w:val="left"/>
       <w:pPr>
+        <w:tabs>
+          <w:tab w:val="num" w:pos="0"/>
+        </w:tabs>
         <w:ind w:left="1440" w:hanging="360"/>
       </w:pPr>
       <w:rPr>
         <w:rFonts w:ascii="Courier New" w:hAnsi="Courier New" w:cs="Courier New" w:hint="default"/>
       </w:rPr>
     </w:lvl>
-    <w:lvl w:ilvl="2" w:tplc="04130005" w:tentative="1">
+    <w:lvl w:ilvl="2">
       <w:start w:val="1"/>
       <w:numFmt w:val="bullet"/>
       <w:lvlText w:val=""/>
       <w:lvlJc w:val="left"/>
       <w:pPr>
+        <w:tabs>
+          <w:tab w:val="num" w:pos="0"/>
+        </w:tabs>
         <w:ind w:left="2160" w:hanging="360"/>
       </w:pPr>
       <w:rPr>
-        <w:rFonts w:ascii="Wingdings" w:hAnsi="Wingdings" w:hint="default"/>
+        <w:rFonts w:ascii="Wingdings" w:hAnsi="Wingdings" w:cs="Wingdings" w:hint="default"/>
       </w:rPr>
     </w:lvl>
-    <w:lvl w:ilvl="3" w:tplc="04130001" w:tentative="1">
+    <w:lvl w:ilvl="3">
       <w:start w:val="1"/>
       <w:numFmt w:val="bullet"/>
       <w:lvlText w:val=""/>
       <w:lvlJc w:val="left"/>
       <w:pPr>
+        <w:tabs>
+          <w:tab w:val="num" w:pos="0"/>
+        </w:tabs>
         <w:ind w:left="2880" w:hanging="360"/>
       </w:pPr>
       <w:rPr>
-        <w:rFonts w:ascii="Symbol" w:hAnsi="Symbol" w:hint="default"/>
+        <w:rFonts w:ascii="Symbol" w:hAnsi="Symbol" w:cs="Symbol" w:hint="default"/>
       </w:rPr>
     </w:lvl>
-    <w:lvl w:ilvl="4" w:tplc="04130003" w:tentative="1">
+    <w:lvl w:ilvl="4">
       <w:start w:val="1"/>
       <w:numFmt w:val="bullet"/>
       <w:lvlText w:val="o"/>
       <w:lvlJc w:val="left"/>
       <w:pPr>
+        <w:tabs>
+          <w:tab w:val="num" w:pos="0"/>
+        </w:tabs>
         <w:ind w:left="3600" w:hanging="360"/>
       </w:pPr>
       <w:rPr>
         <w:rFonts w:ascii="Courier New" w:hAnsi="Courier New" w:cs="Courier New" w:hint="default"/>
       </w:rPr>
     </w:lvl>
-    <w:lvl w:ilvl="5" w:tplc="04130005" w:tentative="1">
+    <w:lvl w:ilvl="5">
       <w:start w:val="1"/>
       <w:numFmt w:val="bullet"/>
       <w:lvlText w:val=""/>
       <w:lvlJc w:val="left"/>
       <w:pPr>
+        <w:tabs>
+          <w:tab w:val="num" w:pos="0"/>
+        </w:tabs>
         <w:ind w:left="4320" w:hanging="360"/>
       </w:pPr>
       <w:rPr>
-        <w:rFonts w:ascii="Wingdings" w:hAnsi="Wingdings" w:hint="default"/>
+        <w:rFonts w:ascii="Wingdings" w:hAnsi="Wingdings" w:cs="Wingdings" w:hint="default"/>
       </w:rPr>
     </w:lvl>
-    <w:lvl w:ilvl="6" w:tplc="04130001" w:tentative="1">
+    <w:lvl w:ilvl="6">
       <w:start w:val="1"/>
       <w:numFmt w:val="bullet"/>
       <w:lvlText w:val=""/>
       <w:lvlJc w:val="left"/>
       <w:pPr>
+        <w:tabs>
+          <w:tab w:val="num" w:pos="0"/>
+        </w:tabs>
         <w:ind w:left="5040" w:hanging="360"/>
       </w:pPr>
       <w:rPr>
-        <w:rFonts w:ascii="Symbol" w:hAnsi="Symbol" w:hint="default"/>
+        <w:rFonts w:ascii="Symbol" w:hAnsi="Symbol" w:cs="Symbol" w:hint="default"/>
       </w:rPr>
     </w:lvl>
-    <w:lvl w:ilvl="7" w:tplc="04130003" w:tentative="1">
+    <w:lvl w:ilvl="7">
       <w:start w:val="1"/>
       <w:numFmt w:val="bullet"/>
       <w:lvlText w:val="o"/>
       <w:lvlJc w:val="left"/>
       <w:pPr>
+        <w:tabs>
+          <w:tab w:val="num" w:pos="0"/>
+        </w:tabs>
         <w:ind w:left="5760" w:hanging="360"/>
       </w:pPr>
       <w:rPr>
         <w:rFonts w:ascii="Courier New" w:hAnsi="Courier New" w:cs="Courier New" w:hint="default"/>
       </w:rPr>
     </w:lvl>
-    <w:lvl w:ilvl="8" w:tplc="04130005" w:tentative="1">
+    <w:lvl w:ilvl="8">
       <w:start w:val="1"/>
       <w:numFmt w:val="bullet"/>
       <w:lvlText w:val=""/>
       <w:lvlJc w:val="left"/>
       <w:pPr>
+        <w:tabs>
+          <w:tab w:val="num" w:pos="0"/>
+        </w:tabs>
         <w:ind w:left="6480" w:hanging="360"/>
       </w:pPr>
       <w:rPr>
-        <w:rFonts w:ascii="Wingdings" w:hAnsi="Wingdings" w:hint="default"/>
+        <w:rFonts w:ascii="Wingdings" w:hAnsi="Wingdings" w:cs="Wingdings" w:hint="default"/>
       </w:rPr>
     </w:lvl>
   </w:abstractNum>
-  <w:abstractNum w:abstractNumId="2" w15:restartNumberingAfterBreak="0">
-    <w:nsid w:val="6BB00A6A"/>
-    <w:multiLevelType w:val="hybridMultilevel"/>
-    <w:tmpl w:val="6448AA5C"/>
-    <w:lvl w:ilvl="0" w:tplc="0413000F">
+  <w:abstractNum w:abstractNumId="3">
+    <w:lvl w:ilvl="0">
       <w:start w:val="1"/>
-      <w:numFmt w:val="decimal"/>
-      <w:lvlText w:val="%1."/>
+      <w:numFmt w:val="none"/>
+      <w:suff w:val="nothing"/>
+      <w:lvlText w:val=""/>
       <w:lvlJc w:val="left"/>
       <w:pPr>
-        <w:ind w:left="720" w:hanging="360"/>
-      </w:pPr>
-      <w:rPr>
-        <w:rFonts w:hint="default"/>
-      </w:rPr>
+        <w:tabs>
+          <w:tab w:val="num" w:pos="0"/>
+        </w:tabs>
+        <w:ind w:left="0" w:hanging="0"/>
+      </w:pPr>
     </w:lvl>
-    <w:lvl w:ilvl="1" w:tplc="04130019" w:tentative="1">
+    <w:lvl w:ilvl="1">
       <w:start w:val="1"/>
-      <w:numFmt w:val="lowerLetter"/>
-      <w:lvlText w:val="%2."/>
+      <w:numFmt w:val="none"/>
+      <w:suff w:val="nothing"/>
+      <w:lvlText w:val=""/>
       <w:lvlJc w:val="left"/>
       <w:pPr>
-        <w:ind w:left="1440" w:hanging="360"/>
+        <w:tabs>
+          <w:tab w:val="num" w:pos="0"/>
+        </w:tabs>
+        <w:ind w:left="0" w:hanging="0"/>
       </w:pPr>
     </w:lvl>
-    <w:lvl w:ilvl="2" w:tplc="0413001B" w:tentative="1">
+    <w:lvl w:ilvl="2">
       <w:start w:val="1"/>
-      <w:numFmt w:val="lowerRoman"/>
-      <w:lvlText w:val="%3."/>
-      <w:lvlJc w:val="right"/>
-      <w:pPr>
-        <w:ind w:left="2160" w:hanging="180"/>
+      <w:numFmt w:val="none"/>
+      <w:suff w:val="nothing"/>
+      <w:lvlText w:val=""/>
+      <w:lvlJc w:val="left"/>
+      <w:pPr>
+        <w:tabs>
+          <w:tab w:val="num" w:pos="0"/>
+        </w:tabs>
+        <w:ind w:left="0" w:hanging="0"/>
       </w:pPr>
     </w:lvl>
-    <w:lvl w:ilvl="3" w:tplc="0413000F" w:tentative="1">
+    <w:lvl w:ilvl="3">
       <w:start w:val="1"/>
-      <w:numFmt w:val="decimal"/>
-      <w:lvlText w:val="%4."/>
+      <w:numFmt w:val="none"/>
+      <w:suff w:val="nothing"/>
+      <w:lvlText w:val=""/>
       <w:lvlJc w:val="left"/>
       <w:pPr>
-        <w:ind w:left="2880" w:hanging="360"/>
+        <w:tabs>
+          <w:tab w:val="num" w:pos="0"/>
+        </w:tabs>
+        <w:ind w:left="0" w:hanging="0"/>
       </w:pPr>
     </w:lvl>
-    <w:lvl w:ilvl="4" w:tplc="04130019" w:tentative="1">
+    <w:lvl w:ilvl="4">
       <w:start w:val="1"/>
-      <w:numFmt w:val="lowerLetter"/>
-      <w:lvlText w:val="%5."/>
+      <w:numFmt w:val="none"/>
+      <w:suff w:val="nothing"/>
+      <w:lvlText w:val=""/>
       <w:lvlJc w:val="left"/>
       <w:pPr>
-        <w:ind w:left="3600" w:hanging="360"/>
+        <w:tabs>
+          <w:tab w:val="num" w:pos="0"/>
+        </w:tabs>
+        <w:ind w:left="0" w:hanging="0"/>
       </w:pPr>
     </w:lvl>
-    <w:lvl w:ilvl="5" w:tplc="0413001B" w:tentative="1">
+    <w:lvl w:ilvl="5">
       <w:start w:val="1"/>
-      <w:numFmt w:val="lowerRoman"/>
-      <w:lvlText w:val="%6."/>
-      <w:lvlJc w:val="right"/>
-      <w:pPr>
-        <w:ind w:left="4320" w:hanging="180"/>
+      <w:numFmt w:val="none"/>
+      <w:suff w:val="nothing"/>
+      <w:lvlText w:val=""/>
+      <w:lvlJc w:val="left"/>
+      <w:pPr>
+        <w:tabs>
+          <w:tab w:val="num" w:pos="0"/>
+        </w:tabs>
+        <w:ind w:left="0" w:hanging="0"/>
       </w:pPr>
     </w:lvl>
-    <w:lvl w:ilvl="6" w:tplc="0413000F" w:tentative="1">
+    <w:lvl w:ilvl="6">
       <w:start w:val="1"/>
-      <w:numFmt w:val="decimal"/>
-      <w:lvlText w:val="%7."/>
+      <w:numFmt w:val="none"/>
+      <w:suff w:val="nothing"/>
+      <w:lvlText w:val=""/>
       <w:lvlJc w:val="left"/>
       <w:pPr>
-        <w:ind w:left="5040" w:hanging="360"/>
+        <w:tabs>
+          <w:tab w:val="num" w:pos="0"/>
+        </w:tabs>
+        <w:ind w:left="0" w:hanging="0"/>
       </w:pPr>
     </w:lvl>
-    <w:lvl w:ilvl="7" w:tplc="04130019" w:tentative="1">
+    <w:lvl w:ilvl="7">
       <w:start w:val="1"/>
-      <w:numFmt w:val="lowerLetter"/>
-      <w:lvlText w:val="%8."/>
+      <w:numFmt w:val="none"/>
+      <w:suff w:val="nothing"/>
+      <w:lvlText w:val=""/>
       <w:lvlJc w:val="left"/>
       <w:pPr>
-        <w:ind w:left="5760" w:hanging="360"/>
+        <w:tabs>
+          <w:tab w:val="num" w:pos="0"/>
+        </w:tabs>
+        <w:ind w:left="0" w:hanging="0"/>
       </w:pPr>
     </w:lvl>
-    <w:lvl w:ilvl="8" w:tplc="0413001B" w:tentative="1">
+    <w:lvl w:ilvl="8">
       <w:start w:val="1"/>
-      <w:numFmt w:val="lowerRoman"/>
-      <w:lvlText w:val="%9."/>
-      <w:lvlJc w:val="right"/>
-      <w:pPr>
-        <w:ind w:left="6480" w:hanging="180"/>
+      <w:numFmt w:val="none"/>
+      <w:suff w:val="nothing"/>
+      <w:lvlText w:val=""/>
+      <w:lvlJc w:val="left"/>
+      <w:pPr>
+        <w:tabs>
+          <w:tab w:val="num" w:pos="0"/>
+        </w:tabs>
+        <w:ind w:left="0" w:hanging="0"/>
       </w:pPr>
     </w:lvl>
   </w:abstractNum>
-  <w:num w:numId="1" w16cid:durableId="646668978">
-    <w:abstractNumId w:val="0"/>
+  <w:num w:numId="1">
+    <w:abstractNumId w:val="1"/>
   </w:num>
-  <w:num w:numId="2" w16cid:durableId="1823041186">
+  <w:num w:numId="2">
     <w:abstractNumId w:val="2"/>
   </w:num>
-  <w:num w:numId="3" w16cid:durableId="928385948">
-    <w:abstractNumId w:val="1"/>
+  <w:num w:numId="3">
+    <w:abstractNumId w:val="3"/>
   </w:num>
 </w:numbering>
 </file>
 
 <file path=word/styles.xml><?xml version="1.0" encoding="utf-8"?>
-<w:styles xmlns:mc="http://schemas.openxmlformats.org/markup-compatibility/2006" xmlns:r="http://schemas.openxmlformats.org/officeDocument/2006/relationships" xmlns:w="http://schemas.openxmlformats.org/wordprocessingml/2006/main" xmlns:w14="http://schemas.microsoft.com/office/word/2010/wordml" xmlns:w15="http://schemas.microsoft.com/office/word/2012/wordml" xmlns:w16cex="http://schemas.microsoft.com/office/word/2018/wordml/cex" xmlns:w16cid="http://schemas.microsoft.com/office/word/2016/wordml/cid" xmlns:w16="http://schemas.microsoft.com/office/word/2018/wordml" xmlns:w16sdtdh="http://schemas.microsoft.com/office/word/2020/wordml/sdtdatahash" xmlns:w16se="http://schemas.microsoft.com/office/word/2015/wordml/symex" mc:Ignorable="w14 w15 w16se w16cid w16 w16cex w16sdtdh">
+<w:styles xmlns:w="http://schemas.openxmlformats.org/wordprocessingml/2006/main" xmlns:w14="http://schemas.microsoft.com/office/word/2010/wordml" xmlns:mc="http://schemas.openxmlformats.org/markup-compatibility/2006" mc:Ignorable="w14">
   <w:docDefaults>
     <w:rPrDefault>
       <w:rPr>
-        <w:rFonts w:asciiTheme="minorHAnsi" w:eastAsiaTheme="minorHAnsi" w:hAnsiTheme="minorHAnsi" w:cstheme="minorBidi"/>
+        <w:rFonts w:ascii="Georgia" w:hAnsi="Georgia" w:eastAsia="Georgia" w:cs="" w:asciiTheme="minorHAnsi" w:cstheme="minorBidi" w:eastAsiaTheme="minorHAnsi" w:hAnsiTheme="minorHAnsi"/>
         <w:sz w:val="24"/>
         <w:szCs w:val="24"/>
         <w:lang w:val="nl-NL" w:eastAsia="en-US" w:bidi="ar-SA"/>
       </w:rPr>
     </w:rPrDefault>
-    <w:pPrDefault/>
+    <w:pPrDefault>
+      <w:pPr>
+        <w:suppressAutoHyphens w:val="true"/>
+      </w:pPr>
+    </w:pPrDefault>
   </w:docDefaults>
   <w:latentStyles w:defLockedState="0" w:defUIPriority="99" w:defSemiHidden="0" w:defUnhideWhenUsed="0" w:defQFormat="0" w:count="376">
     <w:lsdException w:name="Normal" w:uiPriority="0" w:qFormat="1"/>
     <w:lsdException w:name="heading 1" w:uiPriority="9" w:qFormat="1"/>
-    <w:lsdException w:name="heading 2" w:semiHidden="1" w:uiPriority="9" w:unhideWhenUsed="1" w:qFormat="1"/>
-    <w:lsdException w:name="heading 3" w:semiHidden="1" w:uiPriority="9" w:unhideWhenUsed="1" w:qFormat="1"/>
-    <w:lsdException w:name="heading 4" w:semiHidden="1" w:uiPriority="9" w:unhideWhenUsed="1" w:qFormat="1"/>
-    <w:lsdException w:name="heading 5" w:semiHidden="1" w:uiPriority="9" w:unhideWhenUsed="1" w:qFormat="1"/>
-    <w:lsdException w:name="heading 6" w:semiHidden="1" w:uiPriority="9" w:qFormat="1"/>
-    <w:lsdException w:name="heading 7" w:semiHidden="1" w:uiPriority="9" w:qFormat="1"/>
-    <w:lsdException w:name="heading 8" w:semiHidden="1" w:uiPriority="9" w:qFormat="1"/>
-    <w:lsdException w:name="heading 9" w:semiHidden="1" w:uiPriority="9" w:qFormat="1"/>
+    <w:lsdException w:name="heading 2" w:uiPriority="9" w:semiHidden="1" w:unhideWhenUsed="1" w:qFormat="1"/>
+    <w:lsdException w:name="heading 3" w:uiPriority="9" w:semiHidden="1" w:unhideWhenUsed="1" w:qFormat="1"/>
+    <w:lsdException w:name="heading 4" w:uiPriority="9" w:semiHidden="1" w:unhideWhenUsed="1" w:qFormat="1"/>
+    <w:lsdException w:name="heading 5" w:uiPriority="9" w:semiHidden="1" w:unhideWhenUsed="1" w:qFormat="1"/>
+    <w:lsdException w:name="heading 6" w:uiPriority="9" w:semiHidden="1" w:qFormat="1"/>
+    <w:lsdException w:name="heading 7" w:uiPriority="9" w:semiHidden="1" w:qFormat="1"/>
+    <w:lsdException w:name="heading 8" w:uiPriority="9" w:semiHidden="1" w:qFormat="1"/>
+    <w:lsdException w:name="heading 9" w:uiPriority="9" w:semiHidden="1" w:qFormat="1"/>
     <w:lsdException w:name="index 1" w:semiHidden="1"/>
     <w:lsdException w:name="index 2" w:semiHidden="1"/>
     <w:lsdException w:name="index 3" w:semiHidden="1"/>
@@ -1848,22 +1870,22 @@
     <w:lsdException w:name="index 7" w:semiHidden="1"/>
     <w:lsdException w:name="index 8" w:semiHidden="1"/>
     <w:lsdException w:name="index 9" w:semiHidden="1"/>
-    <w:lsdException w:name="toc 1" w:semiHidden="1" w:uiPriority="39"/>
-    <w:lsdException w:name="toc 2" w:semiHidden="1" w:uiPriority="39"/>
-    <w:lsdException w:name="toc 3" w:semiHidden="1" w:uiPriority="39"/>
-    <w:lsdException w:name="toc 4" w:semiHidden="1" w:uiPriority="39"/>
-    <w:lsdException w:name="toc 5" w:semiHidden="1" w:uiPriority="39"/>
-    <w:lsdException w:name="toc 6" w:semiHidden="1" w:uiPriority="39"/>
-    <w:lsdException w:name="toc 7" w:semiHidden="1" w:uiPriority="39"/>
-    <w:lsdException w:name="toc 8" w:semiHidden="1" w:uiPriority="39"/>
-    <w:lsdException w:name="toc 9" w:semiHidden="1" w:uiPriority="39"/>
+    <w:lsdException w:name="toc 1" w:uiPriority="39" w:semiHidden="1"/>
+    <w:lsdException w:name="toc 2" w:uiPriority="39" w:semiHidden="1"/>
+    <w:lsdException w:name="toc 3" w:uiPriority="39" w:semiHidden="1"/>
+    <w:lsdException w:name="toc 4" w:uiPriority="39" w:semiHidden="1"/>
+    <w:lsdException w:name="toc 5" w:uiPriority="39" w:semiHidden="1"/>
+    <w:lsdException w:name="toc 6" w:uiPriority="39" w:semiHidden="1"/>
+    <w:lsdException w:name="toc 7" w:uiPriority="39" w:semiHidden="1"/>
+    <w:lsdException w:name="toc 8" w:uiPriority="39" w:semiHidden="1"/>
+    <w:lsdException w:name="toc 9" w:uiPriority="39" w:semiHidden="1"/>
     <w:lsdException w:name="Normal Indent" w:semiHidden="1"/>
     <w:lsdException w:name="footnote text" w:semiHidden="1"/>
     <w:lsdException w:name="annotation text" w:semiHidden="1"/>
     <w:lsdException w:name="header" w:semiHidden="1" w:unhideWhenUsed="1"/>
     <w:lsdException w:name="footer" w:semiHidden="1" w:unhideWhenUsed="1"/>
     <w:lsdException w:name="index heading" w:semiHidden="1"/>
-    <w:lsdException w:name="caption" w:semiHidden="1" w:uiPriority="35" w:qFormat="1"/>
+    <w:lsdException w:name="caption" w:uiPriority="35" w:semiHidden="1" w:qFormat="1"/>
     <w:lsdException w:name="table of figures" w:semiHidden="1"/>
     <w:lsdException w:name="envelope address" w:semiHidden="1"/>
     <w:lsdException w:name="envelope return" w:semiHidden="1"/>
@@ -1891,10 +1913,10 @@
     <w:lsdException w:name="List Number 3" w:semiHidden="1"/>
     <w:lsdException w:name="List Number 4" w:semiHidden="1"/>
     <w:lsdException w:name="List Number 5" w:semiHidden="1"/>
-    <w:lsdException w:name="Title" w:semiHidden="1" w:uiPriority="10" w:qFormat="1"/>
+    <w:lsdException w:name="Title" w:uiPriority="10" w:semiHidden="1" w:qFormat="1"/>
     <w:lsdException w:name="Closing" w:semiHidden="1"/>
     <w:lsdException w:name="Signature" w:semiHidden="1"/>
-    <w:lsdException w:name="Default Paragraph Font" w:semiHidden="1" w:uiPriority="1" w:unhideWhenUsed="1"/>
+    <w:lsdException w:name="Default Paragraph Font" w:uiPriority="1" w:semiHidden="1" w:unhideWhenUsed="1"/>
     <w:lsdException w:name="Body Text" w:semiHidden="1"/>
     <w:lsdException w:name="Body Text Indent" w:semiHidden="1"/>
     <w:lsdException w:name="List Continue" w:semiHidden="1"/>
@@ -1903,7 +1925,7 @@
     <w:lsdException w:name="List Continue 4" w:semiHidden="1"/>
     <w:lsdException w:name="List Continue 5" w:semiHidden="1"/>
     <w:lsdException w:name="Message Header" w:semiHidden="1"/>
-    <w:lsdException w:name="Subtitle" w:semiHidden="1" w:uiPriority="11" w:qFormat="1"/>
+    <w:lsdException w:name="Subtitle" w:uiPriority="11" w:semiHidden="1" w:qFormat="1"/>
     <w:lsdException w:name="Salutation" w:semiHidden="1"/>
     <w:lsdException w:name="Date" w:semiHidden="1"/>
     <w:lsdException w:name="Body Text First Indent" w:semiHidden="1"/>
@@ -1916,7 +1938,7 @@
     <w:lsdException w:name="Block Text" w:semiHidden="1"/>
     <w:lsdException w:name="Hyperlink" w:semiHidden="1"/>
     <w:lsdException w:name="FollowedHyperlink" w:semiHidden="1"/>
-    <w:lsdException w:name="Strong" w:semiHidden="1" w:uiPriority="22" w:qFormat="1"/>
+    <w:lsdException w:name="Strong" w:uiPriority="22" w:semiHidden="1" w:qFormat="1"/>
     <w:lsdException w:name="Emphasis" w:uiPriority="20" w:qFormat="1"/>
     <w:lsdException w:name="Document Map" w:semiHidden="1"/>
     <w:lsdException w:name="Plain Text" w:semiHidden="1"/>
@@ -1986,7 +2008,7 @@
     <w:lsdException w:name="Table Grid" w:uiPriority="39"/>
     <w:lsdException w:name="Table Theme" w:semiHidden="1" w:unhideWhenUsed="1"/>
     <w:lsdException w:name="Placeholder Text" w:semiHidden="1"/>
-    <w:lsdException w:name="No Spacing" w:semiHidden="1" w:uiPriority="1" w:qFormat="1"/>
+    <w:lsdException w:name="No Spacing" w:uiPriority="1" w:semiHidden="1" w:qFormat="1"/>
     <w:lsdException w:name="Light Shading" w:uiPriority="60"/>
     <w:lsdException w:name="Light List" w:uiPriority="61"/>
     <w:lsdException w:name="Light Grid" w:uiPriority="62"/>
@@ -2008,9 +2030,9 @@
     <w:lsdException w:name="Medium Shading 2 Accent 1" w:uiPriority="64"/>
     <w:lsdException w:name="Medium List 1 Accent 1" w:uiPriority="65"/>
     <w:lsdException w:name="Revision" w:semiHidden="1"/>
-    <w:lsdException w:name="List Paragraph" w:semiHidden="1" w:uiPriority="34" w:qFormat="1"/>
+    <w:lsdException w:name="List Paragraph" w:uiPriority="34" w:semiHidden="1" w:qFormat="1"/>
     <w:lsdException w:name="Quote" w:uiPriority="29" w:qFormat="1"/>
-    <w:lsdException w:name="Intense Quote" w:semiHidden="1" w:uiPriority="30" w:qFormat="1"/>
+    <w:lsdException w:name="Intense Quote" w:uiPriority="30" w:semiHidden="1" w:qFormat="1"/>
     <w:lsdException w:name="Medium List 2 Accent 1" w:uiPriority="66"/>
     <w:lsdException w:name="Medium Grid 1 Accent 1" w:uiPriority="67"/>
     <w:lsdException w:name="Medium Grid 2 Accent 1" w:uiPriority="68"/>
@@ -2089,13 +2111,13 @@
     <w:lsdException w:name="Colorful Shading Accent 6" w:uiPriority="71"/>
     <w:lsdException w:name="Colorful List Accent 6" w:uiPriority="72"/>
     <w:lsdException w:name="Colorful Grid Accent 6" w:uiPriority="73"/>
-    <w:lsdException w:name="Subtle Emphasis" w:semiHidden="1" w:uiPriority="19" w:qFormat="1"/>
-    <w:lsdException w:name="Intense Emphasis" w:semiHidden="1" w:uiPriority="21" w:qFormat="1"/>
-    <w:lsdException w:name="Subtle Reference" w:semiHidden="1" w:uiPriority="31" w:qFormat="1"/>
-    <w:lsdException w:name="Intense Reference" w:semiHidden="1" w:uiPriority="32" w:qFormat="1"/>
-    <w:lsdException w:name="Book Title" w:semiHidden="1" w:uiPriority="33" w:qFormat="1"/>
-    <w:lsdException w:name="Bibliography" w:semiHidden="1" w:uiPriority="37" w:unhideWhenUsed="1"/>
-    <w:lsdException w:name="TOC Heading" w:semiHidden="1" w:uiPriority="39" w:unhideWhenUsed="1" w:qFormat="1"/>
+    <w:lsdException w:name="Subtle Emphasis" w:uiPriority="19" w:semiHidden="1" w:qFormat="1"/>
+    <w:lsdException w:name="Intense Emphasis" w:uiPriority="21" w:semiHidden="1" w:qFormat="1"/>
+    <w:lsdException w:name="Subtle Reference" w:uiPriority="31" w:semiHidden="1" w:qFormat="1"/>
+    <w:lsdException w:name="Intense Reference" w:uiPriority="32" w:semiHidden="1" w:qFormat="1"/>
+    <w:lsdException w:name="Book Title" w:uiPriority="33" w:semiHidden="1" w:qFormat="1"/>
+    <w:lsdException w:name="Bibliography" w:uiPriority="37" w:semiHidden="1" w:unhideWhenUsed="1"/>
+    <w:lsdException w:name="TOC Heading" w:uiPriority="39" w:semiHidden="1" w:unhideWhenUsed="1" w:qFormat="1"/>
     <w:lsdException w:name="Plain Table 1" w:uiPriority="41"/>
     <w:lsdException w:name="Plain Table 2" w:uiPriority="42"/>
     <w:lsdException w:name="Plain Table 3" w:uiPriority="43"/>
@@ -2206,124 +2228,488 @@
     <w:lsdException w:name="Unresolved Mention" w:semiHidden="1" w:unhideWhenUsed="1"/>
     <w:lsdException w:name="Smart Link" w:semiHidden="1" w:unhideWhenUsed="1"/>
   </w:latentStyles>
-  <w:style w:type="paragraph" w:default="1" w:styleId="Standaard">
+  <w:style w:type="paragraph" w:styleId="Normal" w:default="1">
     <w:name w:val="Normal"/>
     <w:uiPriority w:val="6"/>
     <w:qFormat/>
-    <w:rsid w:val="00020D1A"/>
+    <w:rsid w:val="00020d1a"/>
+    <w:pPr>
+      <w:widowControl/>
+      <w:suppressAutoHyphens w:val="true"/>
+      <w:bidi w:val="0"/>
+      <w:spacing w:before="0" w:after="0"/>
+      <w:jc w:val="left"/>
+    </w:pPr>
     <w:rPr>
-      <w:rFonts w:ascii="Arial" w:hAnsi="Arial"/>
+      <w:rFonts w:ascii="Arial" w:hAnsi="Arial" w:eastAsia="Georgia" w:cs="" w:cstheme="minorBidi" w:eastAsiaTheme="minorHAnsi"/>
+      <w:color w:val="auto"/>
+      <w:kern w:val="0"/>
+      <w:sz w:val="24"/>
+      <w:szCs w:val="24"/>
+      <w:lang w:val="nl-NL" w:eastAsia="en-US" w:bidi="ar-SA"/>
     </w:rPr>
   </w:style>
-  <w:style w:type="paragraph" w:styleId="Kop1">
-    <w:name w:val="heading 1"/>
-    <w:basedOn w:val="Standaard"/>
-    <w:next w:val="Standaard"/>
+  <w:style w:type="paragraph" w:styleId="Heading1">
+    <w:name w:val="Heading 1"/>
+    <w:basedOn w:val="Normal"/>
+    <w:next w:val="Normal"/>
     <w:link w:val="Kop1Char"/>
     <w:qFormat/>
-    <w:rsid w:val="00C55A4E"/>
+    <w:rsid w:val="00c55a4e"/>
     <w:pPr>
-      <w:keepNext/>
+      <w:keepNext w:val="true"/>
       <w:keepLines/>
-      <w:spacing w:before="240"/>
+      <w:spacing w:before="240" w:after="0"/>
       <w:outlineLvl w:val="0"/>
     </w:pPr>
     <w:rPr>
-      <w:rFonts w:asciiTheme="majorHAnsi" w:eastAsiaTheme="majorEastAsia" w:hAnsiTheme="majorHAnsi" w:cstheme="majorBidi"/>
+      <w:rFonts w:ascii="Arial Black" w:hAnsi="Arial Black" w:eastAsia="" w:cs="" w:asciiTheme="majorHAnsi" w:cstheme="majorBidi" w:eastAsiaTheme="majorEastAsia" w:hAnsiTheme="majorHAnsi"/>
       <w:b/>
       <w:color w:val="123869" w:themeColor="accent1"/>
       <w:sz w:val="60"/>
       <w:szCs w:val="32"/>
     </w:rPr>
   </w:style>
-  <w:style w:type="paragraph" w:styleId="Kop2">
-    <w:name w:val="heading 2"/>
-    <w:basedOn w:val="Standaard"/>
-    <w:next w:val="Standaard"/>
+  <w:style w:type="paragraph" w:styleId="Heading2">
+    <w:name w:val="Heading 2"/>
+    <w:basedOn w:val="Normal"/>
+    <w:next w:val="Normal"/>
     <w:link w:val="Kop2Char"/>
     <w:uiPriority w:val="1"/>
     <w:qFormat/>
-    <w:rsid w:val="00C66528"/>
+    <w:rsid w:val="00c66528"/>
     <w:pPr>
-      <w:keepNext/>
+      <w:keepNext w:val="true"/>
       <w:keepLines/>
       <w:outlineLvl w:val="1"/>
     </w:pPr>
     <w:rPr>
-      <w:rFonts w:eastAsiaTheme="majorEastAsia" w:cstheme="majorBidi"/>
+      <w:rFonts w:eastAsia="" w:cs="" w:cstheme="majorBidi" w:eastAsiaTheme="majorEastAsia"/>
       <w:i/>
       <w:color w:val="00C1C7" w:themeColor="accent2"/>
       <w:sz w:val="42"/>
       <w:szCs w:val="26"/>
     </w:rPr>
   </w:style>
-  <w:style w:type="paragraph" w:styleId="Kop3">
-    <w:name w:val="heading 3"/>
-    <w:basedOn w:val="Standaard"/>
-    <w:next w:val="Standaard"/>
+  <w:style w:type="paragraph" w:styleId="Heading3">
+    <w:name w:val="Heading 3"/>
+    <w:basedOn w:val="Normal"/>
+    <w:next w:val="Normal"/>
     <w:link w:val="Kop3Char"/>
     <w:uiPriority w:val="2"/>
     <w:qFormat/>
-    <w:rsid w:val="00C66528"/>
+    <w:rsid w:val="00c66528"/>
     <w:pPr>
-      <w:keepNext/>
+      <w:keepNext w:val="true"/>
       <w:keepLines/>
       <w:outlineLvl w:val="2"/>
     </w:pPr>
     <w:rPr>
-      <w:rFonts w:asciiTheme="majorHAnsi" w:eastAsiaTheme="majorEastAsia" w:hAnsiTheme="majorHAnsi" w:cstheme="majorBidi"/>
+      <w:rFonts w:ascii="Arial Black" w:hAnsi="Arial Black" w:eastAsia="" w:cs="" w:asciiTheme="majorHAnsi" w:cstheme="majorBidi" w:eastAsiaTheme="majorEastAsia" w:hAnsiTheme="majorHAnsi"/>
       <w:b/>
       <w:color w:val="123869" w:themeColor="accent1"/>
       <w:sz w:val="36"/>
     </w:rPr>
   </w:style>
-  <w:style w:type="paragraph" w:styleId="Kop4">
-    <w:name w:val="heading 4"/>
-    <w:basedOn w:val="Standaard"/>
-    <w:next w:val="Standaard"/>
+  <w:style w:type="paragraph" w:styleId="Heading4">
+    <w:name w:val="Heading 4"/>
+    <w:basedOn w:val="Normal"/>
+    <w:next w:val="Normal"/>
     <w:link w:val="Kop4Char"/>
     <w:uiPriority w:val="3"/>
     <w:qFormat/>
-    <w:rsid w:val="00C55A4E"/>
+    <w:rsid w:val="00c55a4e"/>
     <w:pPr>
-      <w:keepNext/>
+      <w:keepNext w:val="true"/>
       <w:keepLines/>
       <w:outlineLvl w:val="3"/>
     </w:pPr>
     <w:rPr>
-      <w:rFonts w:eastAsiaTheme="majorEastAsia" w:cstheme="majorBidi"/>
+      <w:rFonts w:eastAsia="" w:cs="" w:cstheme="majorBidi" w:eastAsiaTheme="majorEastAsia"/>
       <w:i/>
       <w:iCs/>
       <w:color w:val="000000" w:themeColor="text1"/>
       <w:sz w:val="30"/>
     </w:rPr>
   </w:style>
-  <w:style w:type="paragraph" w:styleId="Kop5">
-    <w:name w:val="heading 5"/>
-    <w:basedOn w:val="Standaard"/>
-    <w:next w:val="Standaard"/>
+  <w:style w:type="paragraph" w:styleId="Heading5">
+    <w:name w:val="Heading 5"/>
+    <w:basedOn w:val="Normal"/>
+    <w:next w:val="Normal"/>
     <w:link w:val="Kop5Char"/>
     <w:uiPriority w:val="4"/>
     <w:qFormat/>
-    <w:rsid w:val="00C55A4E"/>
+    <w:rsid w:val="00c55a4e"/>
     <w:pPr>
-      <w:keepNext/>
+      <w:keepNext w:val="true"/>
       <w:keepLines/>
-      <w:spacing w:line="192" w:lineRule="auto"/>
+      <w:spacing w:lineRule="auto" w:line="192"/>
       <w:outlineLvl w:val="4"/>
     </w:pPr>
     <w:rPr>
-      <w:rFonts w:asciiTheme="majorHAnsi" w:eastAsiaTheme="majorEastAsia" w:hAnsiTheme="majorHAnsi" w:cstheme="majorBidi"/>
+      <w:rFonts w:ascii="Arial Black" w:hAnsi="Arial Black" w:eastAsia="" w:cs="" w:asciiTheme="majorHAnsi" w:cstheme="majorBidi" w:eastAsiaTheme="majorEastAsia" w:hAnsiTheme="majorHAnsi"/>
       <w:b/>
       <w:color w:val="123869" w:themeColor="accent1"/>
       <w:sz w:val="62"/>
     </w:rPr>
   </w:style>
-  <w:style w:type="character" w:default="1" w:styleId="Standaardalinea-lettertype">
+  <w:style w:type="character" w:styleId="DefaultParagraphFont" w:default="1">
     <w:name w:val="Default Paragraph Font"/>
     <w:uiPriority w:val="1"/>
     <w:semiHidden/>
     <w:unhideWhenUsed/>
+    <w:qFormat/>
+    <w:rPr/>
+  </w:style>
+  <w:style w:type="character" w:styleId="BallontekstChar" w:customStyle="1">
+    <w:name w:val="Ballontekst Char"/>
+    <w:basedOn w:val="DefaultParagraphFont"/>
+    <w:link w:val="BalloonText"/>
+    <w:uiPriority w:val="99"/>
+    <w:semiHidden/>
+    <w:qFormat/>
+    <w:rsid w:val="00c66528"/>
+    <w:rPr>
+      <w:rFonts w:ascii="Times New Roman" w:hAnsi="Times New Roman" w:cs="Times New Roman"/>
+      <w:sz w:val="18"/>
+      <w:szCs w:val="18"/>
+    </w:rPr>
+  </w:style>
+  <w:style w:type="character" w:styleId="Kop1Char" w:customStyle="1">
+    <w:name w:val="Kop 1 Char"/>
+    <w:basedOn w:val="DefaultParagraphFont"/>
+    <w:link w:val="Heading1"/>
+    <w:qFormat/>
+    <w:rsid w:val="00c55a4e"/>
+    <w:rPr>
+      <w:rFonts w:ascii="Arial Black" w:hAnsi="Arial Black" w:eastAsia="" w:cs="" w:asciiTheme="majorHAnsi" w:cstheme="majorBidi" w:eastAsiaTheme="majorEastAsia" w:hAnsiTheme="majorHAnsi"/>
+      <w:b/>
+      <w:color w:val="123869" w:themeColor="accent1"/>
+      <w:sz w:val="60"/>
+      <w:szCs w:val="32"/>
+    </w:rPr>
+  </w:style>
+  <w:style w:type="character" w:styleId="Kop2Char" w:customStyle="1">
+    <w:name w:val="Kop 2 Char"/>
+    <w:basedOn w:val="DefaultParagraphFont"/>
+    <w:link w:val="Heading2"/>
+    <w:uiPriority w:val="1"/>
+    <w:qFormat/>
+    <w:rsid w:val="00c66528"/>
+    <w:rPr>
+      <w:rFonts w:eastAsia="" w:cs="" w:cstheme="majorBidi" w:eastAsiaTheme="majorEastAsia"/>
+      <w:i/>
+      <w:color w:val="00C1C7" w:themeColor="accent2"/>
+      <w:sz w:val="42"/>
+      <w:szCs w:val="26"/>
+    </w:rPr>
+  </w:style>
+  <w:style w:type="character" w:styleId="Kop3Char" w:customStyle="1">
+    <w:name w:val="Kop 3 Char"/>
+    <w:basedOn w:val="DefaultParagraphFont"/>
+    <w:link w:val="Heading3"/>
+    <w:uiPriority w:val="2"/>
+    <w:qFormat/>
+    <w:rsid w:val="00c66528"/>
+    <w:rPr>
+      <w:rFonts w:ascii="Arial Black" w:hAnsi="Arial Black" w:eastAsia="" w:cs="" w:asciiTheme="majorHAnsi" w:cstheme="majorBidi" w:eastAsiaTheme="majorEastAsia" w:hAnsiTheme="majorHAnsi"/>
+      <w:b/>
+      <w:color w:val="123869" w:themeColor="accent1"/>
+      <w:sz w:val="36"/>
+    </w:rPr>
+  </w:style>
+  <w:style w:type="character" w:styleId="Kop4Char" w:customStyle="1">
+    <w:name w:val="Kop 4 Char"/>
+    <w:basedOn w:val="DefaultParagraphFont"/>
+    <w:link w:val="Heading4"/>
+    <w:uiPriority w:val="3"/>
+    <w:qFormat/>
+    <w:rsid w:val="00c55a4e"/>
+    <w:rPr>
+      <w:rFonts w:eastAsia="" w:cs="" w:cstheme="majorBidi" w:eastAsiaTheme="majorEastAsia"/>
+      <w:i/>
+      <w:iCs/>
+      <w:color w:val="000000" w:themeColor="text1"/>
+      <w:sz w:val="30"/>
+    </w:rPr>
+  </w:style>
+  <w:style w:type="character" w:styleId="KoptekstChar" w:customStyle="1">
+    <w:name w:val="Koptekst Char"/>
+    <w:basedOn w:val="DefaultParagraphFont"/>
+    <w:link w:val="Header"/>
+    <w:uiPriority w:val="99"/>
+    <w:qFormat/>
+    <w:rsid w:val="00c66528"/>
+    <w:rPr/>
+  </w:style>
+  <w:style w:type="character" w:styleId="VoettekstChar" w:customStyle="1">
+    <w:name w:val="Voettekst Char"/>
+    <w:basedOn w:val="DefaultParagraphFont"/>
+    <w:link w:val="Footer"/>
+    <w:uiPriority w:val="99"/>
+    <w:qFormat/>
+    <w:rsid w:val="00fc49ae"/>
+    <w:rPr>
+      <w:rFonts w:ascii="Arial Black" w:hAnsi="Arial Black" w:asciiTheme="majorHAnsi" w:hAnsiTheme="majorHAnsi"/>
+      <w:b/>
+      <w:color w:val="A6A6A6" w:themeColor="background1" w:themeShade="a6"/>
+      <w:sz w:val="20"/>
+    </w:rPr>
+  </w:style>
+  <w:style w:type="character" w:styleId="Pagenumber">
+    <w:name w:val="page number"/>
+    <w:basedOn w:val="DefaultParagraphFont"/>
+    <w:uiPriority w:val="99"/>
+    <w:semiHidden/>
+    <w:qFormat/>
+    <w:rsid w:val="001205a1"/>
+    <w:rPr/>
+  </w:style>
+  <w:style w:type="character" w:styleId="Kop5Char" w:customStyle="1">
+    <w:name w:val="Kop 5 Char"/>
+    <w:basedOn w:val="DefaultParagraphFont"/>
+    <w:link w:val="Heading5"/>
+    <w:uiPriority w:val="4"/>
+    <w:qFormat/>
+    <w:rsid w:val="00c55a4e"/>
+    <w:rPr>
+      <w:rFonts w:ascii="Arial Black" w:hAnsi="Arial Black" w:eastAsia="" w:cs="" w:asciiTheme="majorHAnsi" w:cstheme="majorBidi" w:eastAsiaTheme="majorEastAsia" w:hAnsiTheme="majorHAnsi"/>
+      <w:b/>
+      <w:color w:val="123869" w:themeColor="accent1"/>
+      <w:sz w:val="62"/>
+    </w:rPr>
+  </w:style>
+  <w:style w:type="character" w:styleId="PlaceholderText">
+    <w:name w:val="Placeholder Text"/>
+    <w:basedOn w:val="DefaultParagraphFont"/>
+    <w:uiPriority w:val="99"/>
+    <w:semiHidden/>
+    <w:qFormat/>
+    <w:rsid w:val="00c66528"/>
+    <w:rPr>
+      <w:color w:val="808080"/>
+    </w:rPr>
+  </w:style>
+  <w:style w:type="character" w:styleId="Emphasis">
+    <w:name w:val="Emphasis"/>
+    <w:basedOn w:val="DefaultParagraphFont"/>
+    <w:uiPriority w:val="20"/>
+    <w:qFormat/>
+    <w:rsid w:val="00fc49ae"/>
+    <w:rPr>
+      <w:i w:val="false"/>
+      <w:iCs/>
+      <w:color w:val="00C1C7" w:themeColor="accent2"/>
+    </w:rPr>
+  </w:style>
+  <w:style w:type="character" w:styleId="CitaatChar" w:customStyle="1">
+    <w:name w:val="Citaat Char"/>
+    <w:basedOn w:val="DefaultParagraphFont"/>
+    <w:link w:val="Quote"/>
+    <w:uiPriority w:val="29"/>
+    <w:qFormat/>
+    <w:rsid w:val="00c55a4e"/>
+    <w:rPr>
+      <w:rFonts w:ascii="Arial Black" w:hAnsi="Arial Black" w:asciiTheme="majorHAnsi" w:hAnsiTheme="majorHAnsi"/>
+      <w:iCs/>
+      <w:color w:val="123869" w:themeColor="accent1"/>
+      <w:sz w:val="62"/>
+    </w:rPr>
+  </w:style>
+  <w:style w:type="paragraph" w:styleId="Heading">
+    <w:name w:val="Heading"/>
+    <w:basedOn w:val="Normal"/>
+    <w:next w:val="TextBody"/>
+    <w:qFormat/>
+    <w:pPr>
+      <w:keepNext w:val="true"/>
+      <w:spacing w:before="240" w:after="120"/>
+    </w:pPr>
+    <w:rPr>
+      <w:rFonts w:ascii="Liberation Sans" w:hAnsi="Liberation Sans" w:eastAsia="Noto Sans CJK SC" w:cs="Lohit Devanagari"/>
+      <w:sz w:val="28"/>
+      <w:szCs w:val="28"/>
+    </w:rPr>
+  </w:style>
+  <w:style w:type="paragraph" w:styleId="TextBody">
+    <w:name w:val="Body Text"/>
+    <w:basedOn w:val="Normal"/>
+    <w:pPr>
+      <w:spacing w:lineRule="auto" w:line="276" w:before="0" w:after="140"/>
+    </w:pPr>
+    <w:rPr/>
+  </w:style>
+  <w:style w:type="paragraph" w:styleId="List">
+    <w:name w:val="List"/>
+    <w:basedOn w:val="TextBody"/>
+    <w:pPr/>
+    <w:rPr>
+      <w:rFonts w:cs="Lohit Devanagari"/>
+    </w:rPr>
+  </w:style>
+  <w:style w:type="paragraph" w:styleId="Caption">
+    <w:name w:val="Caption"/>
+    <w:basedOn w:val="Normal"/>
+    <w:qFormat/>
+    <w:pPr>
+      <w:suppressLineNumbers/>
+      <w:spacing w:before="120" w:after="120"/>
+    </w:pPr>
+    <w:rPr>
+      <w:rFonts w:cs="Lohit Devanagari"/>
+      <w:i/>
+      <w:iCs/>
+      <w:sz w:val="24"/>
+      <w:szCs w:val="24"/>
+    </w:rPr>
+  </w:style>
+  <w:style w:type="paragraph" w:styleId="Index">
+    <w:name w:val="Index"/>
+    <w:basedOn w:val="Normal"/>
+    <w:qFormat/>
+    <w:pPr>
+      <w:suppressLineNumbers/>
+    </w:pPr>
+    <w:rPr>
+      <w:rFonts w:cs="Lohit Devanagari"/>
+    </w:rPr>
+  </w:style>
+  <w:style w:type="paragraph" w:styleId="BalloonText">
+    <w:name w:val="Balloon Text"/>
+    <w:basedOn w:val="Normal"/>
+    <w:link w:val="BallontekstChar"/>
+    <w:uiPriority w:val="99"/>
+    <w:semiHidden/>
+    <w:qFormat/>
+    <w:rsid w:val="00a81248"/>
+    <w:pPr/>
+    <w:rPr>
+      <w:rFonts w:ascii="Times New Roman" w:hAnsi="Times New Roman" w:cs="Times New Roman"/>
+      <w:sz w:val="18"/>
+      <w:szCs w:val="18"/>
+    </w:rPr>
+  </w:style>
+  <w:style w:type="paragraph" w:styleId="Grafischanker" w:customStyle="1">
+    <w:name w:val="Grafisch anker"/>
+    <w:basedOn w:val="Normal"/>
+    <w:uiPriority w:val="7"/>
+    <w:qFormat/>
+    <w:rsid w:val="00a81248"/>
+    <w:pPr/>
+    <w:rPr>
+      <w:sz w:val="10"/>
+    </w:rPr>
+  </w:style>
+  <w:style w:type="paragraph" w:styleId="Tekst" w:customStyle="1">
+    <w:name w:val="Tekst"/>
+    <w:basedOn w:val="Normal"/>
+    <w:uiPriority w:val="5"/>
+    <w:qFormat/>
+    <w:rsid w:val="00020d1a"/>
+    <w:pPr/>
+    <w:rPr>
+      <w:i/>
+      <w:color w:val="000000" w:themeColor="text1"/>
+      <w:sz w:val="28"/>
+    </w:rPr>
+  </w:style>
+  <w:style w:type="paragraph" w:styleId="HeaderandFooter">
+    <w:name w:val="Header and Footer"/>
+    <w:basedOn w:val="Normal"/>
+    <w:qFormat/>
+    <w:pPr/>
+    <w:rPr/>
+  </w:style>
+  <w:style w:type="paragraph" w:styleId="Header">
+    <w:name w:val="Header"/>
+    <w:basedOn w:val="Normal"/>
+    <w:link w:val="KoptekstChar"/>
+    <w:uiPriority w:val="99"/>
+    <w:rsid w:val="00c66528"/>
+    <w:pPr>
+      <w:tabs>
+        <w:tab w:val="clear" w:pos="720"/>
+        <w:tab w:val="center" w:pos="4680" w:leader="none"/>
+        <w:tab w:val="right" w:pos="9360" w:leader="none"/>
+      </w:tabs>
+    </w:pPr>
+    <w:rPr/>
+  </w:style>
+  <w:style w:type="paragraph" w:styleId="Footer">
+    <w:name w:val="Footer"/>
+    <w:basedOn w:val="Normal"/>
+    <w:link w:val="VoettekstChar"/>
+    <w:uiPriority w:val="99"/>
+    <w:rsid w:val="00fc49ae"/>
+    <w:pPr>
+      <w:tabs>
+        <w:tab w:val="clear" w:pos="720"/>
+        <w:tab w:val="center" w:pos="4680" w:leader="none"/>
+        <w:tab w:val="right" w:pos="9360" w:leader="none"/>
+      </w:tabs>
+    </w:pPr>
+    <w:rPr>
+      <w:rFonts w:ascii="Arial Black" w:hAnsi="Arial Black" w:asciiTheme="majorHAnsi" w:hAnsiTheme="majorHAnsi"/>
+      <w:b/>
+      <w:color w:val="A6A6A6" w:themeColor="background1" w:themeShade="a6"/>
+      <w:sz w:val="20"/>
+    </w:rPr>
+  </w:style>
+  <w:style w:type="paragraph" w:styleId="Quote">
+    <w:name w:val="Quote"/>
+    <w:basedOn w:val="Normal"/>
+    <w:next w:val="Normal"/>
+    <w:link w:val="CitaatChar"/>
+    <w:uiPriority w:val="29"/>
+    <w:qFormat/>
+    <w:rsid w:val="00c55a4e"/>
+    <w:pPr>
+      <w:spacing w:lineRule="auto" w:line="192"/>
+      <w:jc w:val="center"/>
+    </w:pPr>
+    <w:rPr>
+      <w:rFonts w:ascii="Arial Black" w:hAnsi="Arial Black" w:asciiTheme="majorHAnsi" w:hAnsiTheme="majorHAnsi"/>
+      <w:iCs/>
+      <w:color w:val="123869" w:themeColor="accent1"/>
+      <w:sz w:val="62"/>
+    </w:rPr>
+  </w:style>
+  <w:style w:type="paragraph" w:styleId="ListParagraph">
+    <w:name w:val="List Paragraph"/>
+    <w:basedOn w:val="Normal"/>
+    <w:uiPriority w:val="34"/>
+    <w:semiHidden/>
+    <w:qFormat/>
+    <w:rsid w:val="003d52a2"/>
+    <w:pPr>
+      <w:spacing w:before="0" w:after="0"/>
+      <w:ind w:left="720" w:hanging="0"/>
+      <w:contextualSpacing/>
+    </w:pPr>
+    <w:rPr/>
+  </w:style>
+  <w:style w:type="paragraph" w:styleId="NormalWeb">
+    <w:name w:val="Normal (Web)"/>
+    <w:basedOn w:val="Normal"/>
+    <w:uiPriority w:val="99"/>
+    <w:semiHidden/>
+    <w:unhideWhenUsed/>
+    <w:qFormat/>
+    <w:rsid w:val="00124461"/>
+    <w:pPr>
+      <w:spacing w:beforeAutospacing="1" w:afterAutospacing="1"/>
+    </w:pPr>
+    <w:rPr>
+      <w:rFonts w:ascii="Times New Roman" w:hAnsi="Times New Roman" w:eastAsia="Times New Roman" w:cs="Times New Roman"/>
+      <w:lang w:eastAsia="nl-NL"/>
+    </w:rPr>
+  </w:style>
+  <w:style w:type="numbering" w:styleId="NoList" w:default="1">
+    <w:name w:val="No List"/>
+    <w:uiPriority w:val="99"/>
+    <w:semiHidden/>
+    <w:unhideWhenUsed/>
+    <w:qFormat/>
   </w:style>
   <w:style w:type="table" w:default="1" w:styleId="Standaardtabel">
     <w:name w:val="Normal Table"/>
@@ -2331,7 +2717,6 @@
     <w:semiHidden/>
     <w:unhideWhenUsed/>
     <w:tblPr>
-      <w:tblInd w:w="0" w:type="dxa"/>
       <w:tblCellMar>
         <w:top w:w="0" w:type="dxa"/>
         <w:left w:w="108" w:type="dxa"/>
@@ -2340,282 +2725,21 @@
       </w:tblCellMar>
     </w:tblPr>
   </w:style>
-  <w:style w:type="numbering" w:default="1" w:styleId="Geenlijst">
-    <w:name w:val="No List"/>
-    <w:uiPriority w:val="99"/>
-    <w:semiHidden/>
-    <w:unhideWhenUsed/>
-  </w:style>
   <w:style w:type="table" w:styleId="Tabelraster">
     <w:name w:val="Table Grid"/>
     <w:basedOn w:val="Standaardtabel"/>
     <w:uiPriority w:val="39"/>
-    <w:rsid w:val="00A81248"/>
+    <w:rsid w:val="00a81248"/>
     <w:tblPr>
       <w:tblBorders>
-        <w:top w:val="single" w:sz="4" w:space="0" w:color="auto"/>
-        <w:left w:val="single" w:sz="4" w:space="0" w:color="auto"/>
-        <w:bottom w:val="single" w:sz="4" w:space="0" w:color="auto"/>
-        <w:right w:val="single" w:sz="4" w:space="0" w:color="auto"/>
-        <w:insideH w:val="single" w:sz="4" w:space="0" w:color="auto"/>
-        <w:insideV w:val="single" w:sz="4" w:space="0" w:color="auto"/>
+        <w:top w:val="single" w:color="auto" w:sz="4" w:space="0"/>
+        <w:left w:val="single" w:color="auto" w:sz="4" w:space="0"/>
+        <w:bottom w:val="single" w:color="auto" w:sz="4" w:space="0"/>
+        <w:right w:val="single" w:color="auto" w:sz="4" w:space="0"/>
+        <w:insideH w:val="single" w:color="auto" w:sz="4" w:space="0"/>
+        <w:insideV w:val="single" w:color="auto" w:sz="4" w:space="0"/>
       </w:tblBorders>
     </w:tblPr>
-  </w:style>
-  <w:style w:type="paragraph" w:styleId="Ballontekst">
-    <w:name w:val="Balloon Text"/>
-    <w:basedOn w:val="Standaard"/>
-    <w:link w:val="BallontekstChar"/>
-    <w:uiPriority w:val="99"/>
-    <w:semiHidden/>
-    <w:rsid w:val="00A81248"/>
-    <w:rPr>
-      <w:rFonts w:ascii="Times New Roman" w:hAnsi="Times New Roman" w:cs="Times New Roman"/>
-      <w:sz w:val="18"/>
-      <w:szCs w:val="18"/>
-    </w:rPr>
-  </w:style>
-  <w:style w:type="character" w:customStyle="1" w:styleId="BallontekstChar">
-    <w:name w:val="Ballontekst Char"/>
-    <w:basedOn w:val="Standaardalinea-lettertype"/>
-    <w:link w:val="Ballontekst"/>
-    <w:uiPriority w:val="99"/>
-    <w:semiHidden/>
-    <w:rsid w:val="00C66528"/>
-    <w:rPr>
-      <w:rFonts w:ascii="Times New Roman" w:hAnsi="Times New Roman" w:cs="Times New Roman"/>
-      <w:sz w:val="18"/>
-      <w:szCs w:val="18"/>
-    </w:rPr>
-  </w:style>
-  <w:style w:type="character" w:customStyle="1" w:styleId="Kop1Char">
-    <w:name w:val="Kop 1 Char"/>
-    <w:basedOn w:val="Standaardalinea-lettertype"/>
-    <w:link w:val="Kop1"/>
-    <w:rsid w:val="00C55A4E"/>
-    <w:rPr>
-      <w:rFonts w:asciiTheme="majorHAnsi" w:eastAsiaTheme="majorEastAsia" w:hAnsiTheme="majorHAnsi" w:cstheme="majorBidi"/>
-      <w:b/>
-      <w:color w:val="123869" w:themeColor="accent1"/>
-      <w:sz w:val="60"/>
-      <w:szCs w:val="32"/>
-    </w:rPr>
-  </w:style>
-  <w:style w:type="character" w:customStyle="1" w:styleId="Kop2Char">
-    <w:name w:val="Kop 2 Char"/>
-    <w:basedOn w:val="Standaardalinea-lettertype"/>
-    <w:link w:val="Kop2"/>
-    <w:uiPriority w:val="1"/>
-    <w:rsid w:val="00C66528"/>
-    <w:rPr>
-      <w:rFonts w:eastAsiaTheme="majorEastAsia" w:cstheme="majorBidi"/>
-      <w:i/>
-      <w:color w:val="00C1C7" w:themeColor="accent2"/>
-      <w:sz w:val="42"/>
-      <w:szCs w:val="26"/>
-    </w:rPr>
-  </w:style>
-  <w:style w:type="paragraph" w:customStyle="1" w:styleId="Grafischanker">
-    <w:name w:val="Grafisch anker"/>
-    <w:basedOn w:val="Standaard"/>
-    <w:uiPriority w:val="7"/>
-    <w:qFormat/>
-    <w:rsid w:val="00A81248"/>
-    <w:rPr>
-      <w:sz w:val="10"/>
-    </w:rPr>
-  </w:style>
-  <w:style w:type="character" w:customStyle="1" w:styleId="Kop3Char">
-    <w:name w:val="Kop 3 Char"/>
-    <w:basedOn w:val="Standaardalinea-lettertype"/>
-    <w:link w:val="Kop3"/>
-    <w:uiPriority w:val="2"/>
-    <w:rsid w:val="00C66528"/>
-    <w:rPr>
-      <w:rFonts w:asciiTheme="majorHAnsi" w:eastAsiaTheme="majorEastAsia" w:hAnsiTheme="majorHAnsi" w:cstheme="majorBidi"/>
-      <w:b/>
-      <w:color w:val="123869" w:themeColor="accent1"/>
-      <w:sz w:val="36"/>
-    </w:rPr>
-  </w:style>
-  <w:style w:type="character" w:customStyle="1" w:styleId="Kop4Char">
-    <w:name w:val="Kop 4 Char"/>
-    <w:basedOn w:val="Standaardalinea-lettertype"/>
-    <w:link w:val="Kop4"/>
-    <w:uiPriority w:val="3"/>
-    <w:rsid w:val="00C55A4E"/>
-    <w:rPr>
-      <w:rFonts w:eastAsiaTheme="majorEastAsia" w:cstheme="majorBidi"/>
-      <w:i/>
-      <w:iCs/>
-      <w:color w:val="000000" w:themeColor="text1"/>
-      <w:sz w:val="30"/>
-    </w:rPr>
-  </w:style>
-  <w:style w:type="paragraph" w:customStyle="1" w:styleId="Tekst">
-    <w:name w:val="Tekst"/>
-    <w:basedOn w:val="Standaard"/>
-    <w:uiPriority w:val="5"/>
-    <w:qFormat/>
-    <w:rsid w:val="00020D1A"/>
-    <w:rPr>
-      <w:i/>
-      <w:color w:val="000000" w:themeColor="text1"/>
-      <w:sz w:val="28"/>
-    </w:rPr>
-  </w:style>
-  <w:style w:type="paragraph" w:styleId="Koptekst">
-    <w:name w:val="header"/>
-    <w:basedOn w:val="Standaard"/>
-    <w:link w:val="KoptekstChar"/>
-    <w:uiPriority w:val="99"/>
-    <w:rsid w:val="00C66528"/>
-    <w:pPr>
-      <w:tabs>
-        <w:tab w:val="center" w:pos="4680"/>
-        <w:tab w:val="right" w:pos="9360"/>
-      </w:tabs>
-    </w:pPr>
-  </w:style>
-  <w:style w:type="character" w:customStyle="1" w:styleId="KoptekstChar">
-    <w:name w:val="Koptekst Char"/>
-    <w:basedOn w:val="Standaardalinea-lettertype"/>
-    <w:link w:val="Koptekst"/>
-    <w:uiPriority w:val="99"/>
-    <w:rsid w:val="00C66528"/>
-  </w:style>
-  <w:style w:type="paragraph" w:styleId="Voettekst">
-    <w:name w:val="footer"/>
-    <w:basedOn w:val="Standaard"/>
-    <w:link w:val="VoettekstChar"/>
-    <w:uiPriority w:val="99"/>
-    <w:rsid w:val="00FC49AE"/>
-    <w:pPr>
-      <w:tabs>
-        <w:tab w:val="center" w:pos="4680"/>
-        <w:tab w:val="right" w:pos="9360"/>
-      </w:tabs>
-    </w:pPr>
-    <w:rPr>
-      <w:rFonts w:asciiTheme="majorHAnsi" w:hAnsiTheme="majorHAnsi"/>
-      <w:b/>
-      <w:color w:val="A6A6A6" w:themeColor="background1" w:themeShade="A6"/>
-      <w:sz w:val="20"/>
-    </w:rPr>
-  </w:style>
-  <w:style w:type="character" w:customStyle="1" w:styleId="VoettekstChar">
-    <w:name w:val="Voettekst Char"/>
-    <w:basedOn w:val="Standaardalinea-lettertype"/>
-    <w:link w:val="Voettekst"/>
-    <w:uiPriority w:val="99"/>
-    <w:rsid w:val="00FC49AE"/>
-    <w:rPr>
-      <w:rFonts w:asciiTheme="majorHAnsi" w:hAnsiTheme="majorHAnsi"/>
-      <w:b/>
-      <w:color w:val="A6A6A6" w:themeColor="background1" w:themeShade="A6"/>
-      <w:sz w:val="20"/>
-    </w:rPr>
-  </w:style>
-  <w:style w:type="character" w:styleId="Paginanummer">
-    <w:name w:val="page number"/>
-    <w:basedOn w:val="Standaardalinea-lettertype"/>
-    <w:uiPriority w:val="99"/>
-    <w:semiHidden/>
-    <w:rsid w:val="001205A1"/>
-  </w:style>
-  <w:style w:type="character" w:customStyle="1" w:styleId="Kop5Char">
-    <w:name w:val="Kop 5 Char"/>
-    <w:basedOn w:val="Standaardalinea-lettertype"/>
-    <w:link w:val="Kop5"/>
-    <w:uiPriority w:val="4"/>
-    <w:rsid w:val="00C55A4E"/>
-    <w:rPr>
-      <w:rFonts w:asciiTheme="majorHAnsi" w:eastAsiaTheme="majorEastAsia" w:hAnsiTheme="majorHAnsi" w:cstheme="majorBidi"/>
-      <w:b/>
-      <w:color w:val="123869" w:themeColor="accent1"/>
-      <w:sz w:val="62"/>
-    </w:rPr>
-  </w:style>
-  <w:style w:type="character" w:styleId="Tekstvantijdelijkeaanduiding">
-    <w:name w:val="Placeholder Text"/>
-    <w:basedOn w:val="Standaardalinea-lettertype"/>
-    <w:uiPriority w:val="99"/>
-    <w:semiHidden/>
-    <w:rsid w:val="00C66528"/>
-    <w:rPr>
-      <w:color w:val="808080"/>
-    </w:rPr>
-  </w:style>
-  <w:style w:type="character" w:styleId="Nadruk">
-    <w:name w:val="Emphasis"/>
-    <w:basedOn w:val="Standaardalinea-lettertype"/>
-    <w:uiPriority w:val="20"/>
-    <w:qFormat/>
-    <w:rsid w:val="00FC49AE"/>
-    <w:rPr>
-      <w:i w:val="0"/>
-      <w:iCs/>
-      <w:color w:val="00C1C7" w:themeColor="accent2"/>
-    </w:rPr>
-  </w:style>
-  <w:style w:type="paragraph" w:styleId="Citaat">
-    <w:name w:val="Quote"/>
-    <w:basedOn w:val="Standaard"/>
-    <w:next w:val="Standaard"/>
-    <w:link w:val="CitaatChar"/>
-    <w:uiPriority w:val="29"/>
-    <w:qFormat/>
-    <w:rsid w:val="00C55A4E"/>
-    <w:pPr>
-      <w:spacing w:line="192" w:lineRule="auto"/>
-      <w:jc w:val="center"/>
-    </w:pPr>
-    <w:rPr>
-      <w:rFonts w:asciiTheme="majorHAnsi" w:hAnsiTheme="majorHAnsi"/>
-      <w:iCs/>
-      <w:color w:val="123869" w:themeColor="accent1"/>
-      <w:sz w:val="62"/>
-    </w:rPr>
-  </w:style>
-  <w:style w:type="character" w:customStyle="1" w:styleId="CitaatChar">
-    <w:name w:val="Citaat Char"/>
-    <w:basedOn w:val="Standaardalinea-lettertype"/>
-    <w:link w:val="Citaat"/>
-    <w:uiPriority w:val="29"/>
-    <w:rsid w:val="00C55A4E"/>
-    <w:rPr>
-      <w:rFonts w:asciiTheme="majorHAnsi" w:hAnsiTheme="majorHAnsi"/>
-      <w:iCs/>
-      <w:color w:val="123869" w:themeColor="accent1"/>
-      <w:sz w:val="62"/>
-    </w:rPr>
-  </w:style>
-  <w:style w:type="paragraph" w:styleId="Lijstalinea">
-    <w:name w:val="List Paragraph"/>
-    <w:basedOn w:val="Standaard"/>
-    <w:uiPriority w:val="34"/>
-    <w:semiHidden/>
-    <w:qFormat/>
-    <w:rsid w:val="003D52A2"/>
-    <w:pPr>
-      <w:ind w:left="720"/>
-      <w:contextualSpacing/>
-    </w:pPr>
-  </w:style>
-  <w:style w:type="paragraph" w:styleId="Normaalweb">
-    <w:name w:val="Normal (Web)"/>
-    <w:basedOn w:val="Standaard"/>
-    <w:uiPriority w:val="99"/>
-    <w:semiHidden/>
-    <w:unhideWhenUsed/>
-    <w:rsid w:val="00124461"/>
-    <w:pPr>
-      <w:spacing w:before="100" w:beforeAutospacing="1" w:after="100" w:afterAutospacing="1"/>
-    </w:pPr>
-    <w:rPr>
-      <w:rFonts w:ascii="Times New Roman" w:eastAsia="Times New Roman" w:hAnsi="Times New Roman" w:cs="Times New Roman"/>
-      <w:lang w:eastAsia="nl-NL"/>
-    </w:rPr>
   </w:style>
 </w:styles>
 </file>
@@ -3703,24 +3827,6 @@
 </file>
 
 <file path=customXml/item1.xml><?xml version="1.0" encoding="utf-8"?>
-<?mso-contentType ?>
-<FormTemplates xmlns="http://schemas.microsoft.com/sharepoint/v3/contenttype/forms">
-  <Display>DocumentLibraryForm</Display>
-  <Edit>DocumentLibraryForm</Edit>
-  <New>DocumentLibraryForm</New>
-</FormTemplates>
-</file>
-
-<file path=customXml/item2.xml><?xml version="1.0" encoding="utf-8"?>
-<p:properties xmlns:p="http://schemas.microsoft.com/office/2006/metadata/properties" xmlns:xsi="http://www.w3.org/2001/XMLSchema-instance" xmlns:pc="http://schemas.microsoft.com/office/infopath/2007/PartnerControls">
-  <documentManagement>
-    <Status xmlns="71af3243-3dd4-4a8d-8c0d-dd76da1f02a5">Not started</Status>
-    <MediaServiceKeyPoints xmlns="71af3243-3dd4-4a8d-8c0d-dd76da1f02a5" xsi:nil="true"/>
-  </documentManagement>
-</p:properties>
-</file>
-
-<file path=customXml/item3.xml><?xml version="1.0" encoding="utf-8"?>
 <ct:contentTypeSchema xmlns:ct="http://schemas.microsoft.com/office/2006/metadata/contentType" xmlns:ma="http://schemas.microsoft.com/office/2006/metadata/properties/metaAttributes" ct:_="" ma:_="" ma:contentTypeName="Document" ma:contentTypeID="0x01010079F111ED35F8CC479449609E8A0923A6" ma:contentTypeVersion="12" ma:contentTypeDescription="Create a new document." ma:contentTypeScope="" ma:versionID="fa6e671f1cd7e4d96ff9652be322dd5e">
   <xsd:schema xmlns:xsd="http://www.w3.org/2001/XMLSchema" xmlns:xs="http://www.w3.org/2001/XMLSchema" xmlns:p="http://schemas.microsoft.com/office/2006/metadata/properties" xmlns:ns2="71af3243-3dd4-4a8d-8c0d-dd76da1f02a5" xmlns:ns3="16c05727-aa75-4e4a-9b5f-8a80a1165891" targetNamespace="http://schemas.microsoft.com/office/2006/metadata/properties" ma:root="true" ma:fieldsID="4e2496f70b101db0b8013f30a071bbf7" ns2:_="" ns3:_="">
     <xsd:import namespace="71af3243-3dd4-4a8d-8c0d-dd76da1f02a5"/>
@@ -3941,29 +4047,29 @@
 </ct:contentTypeSchema>
 </file>
 
+<file path=customXml/item2.xml><?xml version="1.0" encoding="utf-8"?>
+<p:properties xmlns:p="http://schemas.microsoft.com/office/2006/metadata/properties" xmlns:xsi="http://www.w3.org/2001/XMLSchema-instance" xmlns:pc="http://schemas.microsoft.com/office/infopath/2007/PartnerControls">
+  <documentManagement>
+    <Status xmlns="71af3243-3dd4-4a8d-8c0d-dd76da1f02a5">Not started</Status>
+    <MediaServiceKeyPoints xmlns="71af3243-3dd4-4a8d-8c0d-dd76da1f02a5" xsi:nil="true"/>
+  </documentManagement>
+</p:properties>
+</file>
+
+<file path=customXml/item3.xml><?xml version="1.0" encoding="utf-8"?>
+<?mso-contentType ?>
+<FormTemplates xmlns="http://schemas.microsoft.com/sharepoint/v3/contenttype/forms">
+  <Display>DocumentLibraryForm</Display>
+  <Edit>DocumentLibraryForm</Edit>
+  <New>DocumentLibraryForm</New>
+</FormTemplates>
+</file>
+
 <file path=customXml/item4.xml><?xml version="1.0" encoding="utf-8"?>
 <b:Sources xmlns:b="http://schemas.openxmlformats.org/officeDocument/2006/bibliography" xmlns="http://schemas.openxmlformats.org/officeDocument/2006/bibliography" SelectedStyle="\APASixthEditionOfficeOnline.xsl" StyleName="APA" Version="6"/>
 </file>
 
 <file path=customXml/itemProps1.xml><?xml version="1.0" encoding="utf-8"?>
-<ds:datastoreItem xmlns:ds="http://schemas.openxmlformats.org/officeDocument/2006/customXml" ds:itemID="{EF425F07-5221-4468-81DD-0F0C28E7FD98}">
-  <ds:schemaRefs>
-    <ds:schemaRef ds:uri="http://schemas.microsoft.com/sharepoint/v3/contenttype/forms"/>
-  </ds:schemaRefs>
-</ds:datastoreItem>
-</file>
-
-<file path=customXml/itemProps2.xml><?xml version="1.0" encoding="utf-8"?>
-<ds:datastoreItem xmlns:ds="http://schemas.openxmlformats.org/officeDocument/2006/customXml" ds:itemID="{57798B56-5215-4AD8-847F-8A1F1C10FD6F}">
-  <ds:schemaRefs>
-    <ds:schemaRef ds:uri="http://schemas.microsoft.com/office/2006/metadata/properties"/>
-    <ds:schemaRef ds:uri="http://schemas.microsoft.com/office/infopath/2007/PartnerControls"/>
-    <ds:schemaRef ds:uri="71af3243-3dd4-4a8d-8c0d-dd76da1f02a5"/>
-  </ds:schemaRefs>
-</ds:datastoreItem>
-</file>
-
-<file path=customXml/itemProps3.xml><?xml version="1.0" encoding="utf-8"?>
 <ds:datastoreItem xmlns:ds="http://schemas.openxmlformats.org/officeDocument/2006/customXml" ds:itemID="{507D20CB-E94B-44E8-97C3-44BC9C1AF38A}">
   <ds:schemaRefs>
     <ds:schemaRef ds:uri="http://schemas.microsoft.com/office/2006/metadata/contentType"/>
@@ -3982,6 +4088,24 @@
 </ds:datastoreItem>
 </file>
 
+<file path=customXml/itemProps2.xml><?xml version="1.0" encoding="utf-8"?>
+<ds:datastoreItem xmlns:ds="http://schemas.openxmlformats.org/officeDocument/2006/customXml" ds:itemID="{57798B56-5215-4AD8-847F-8A1F1C10FD6F}">
+  <ds:schemaRefs>
+    <ds:schemaRef ds:uri="http://schemas.microsoft.com/office/2006/metadata/properties"/>
+    <ds:schemaRef ds:uri="http://schemas.microsoft.com/office/infopath/2007/PartnerControls"/>
+    <ds:schemaRef ds:uri="71af3243-3dd4-4a8d-8c0d-dd76da1f02a5"/>
+  </ds:schemaRefs>
+</ds:datastoreItem>
+</file>
+
+<file path=customXml/itemProps3.xml><?xml version="1.0" encoding="utf-8"?>
+<ds:datastoreItem xmlns:ds="http://schemas.openxmlformats.org/officeDocument/2006/customXml" ds:itemID="{EF425F07-5221-4468-81DD-0F0C28E7FD98}">
+  <ds:schemaRefs>
+    <ds:schemaRef ds:uri="http://schemas.microsoft.com/sharepoint/v3/contenttype/forms"/>
+  </ds:schemaRefs>
+</ds:datastoreItem>
+</file>
+
 <file path=customXml/itemProps4.xml><?xml version="1.0" encoding="utf-8"?>
 <ds:datastoreItem xmlns:ds="http://schemas.openxmlformats.org/officeDocument/2006/customXml" ds:itemID="{0F0F0271-934E-4473-AE8E-D3248B794FA2}">
   <ds:schemaRefs>

</xml_diff>